<commit_message>
Surprisingly good writing progress - I think we're understanding what Victoria meant by sequencing properly?
</commit_message>
<xml_diff>
--- a/Dissertation Proposal/Duan Dissertation Proposal DRAFT 11-1-23 VAS.docx
+++ b/Dissertation Proposal/Duan Dissertation Proposal DRAFT 11-1-23 VAS.docx
@@ -1140,12 +1140,29 @@
         </w:rPr>
         <w:t xml:space="preserve">. </w:t>
       </w:r>
-      <w:r>
-        <w:rPr>
-          <w:sz w:val="24"/>
-          <w:szCs w:val="24"/>
-        </w:rPr>
-        <w:t xml:space="preserve">We believe </w:t>
+    </w:p>
+    <w:p>
+      <w:pPr>
+        <w:spacing w:line="480" w:lineRule="auto"/>
+        <w:ind w:firstLine="720"/>
+        <w:rPr>
+          <w:sz w:val="24"/>
+          <w:szCs w:val="24"/>
+        </w:rPr>
+      </w:pPr>
+      <w:r>
+        <w:rPr>
+          <w:sz w:val="24"/>
+          <w:szCs w:val="24"/>
+        </w:rPr>
+        <w:t>A</w:t>
+      </w:r>
+      <w:r>
+        <w:rPr>
+          <w:sz w:val="24"/>
+          <w:szCs w:val="24"/>
+        </w:rPr>
+        <w:t xml:space="preserve">vailability of healthcare is a moral </w:t>
       </w:r>
       <w:proofErr w:type="gramStart"/>
       <w:r>
@@ -1153,7 +1170,7 @@
           <w:sz w:val="24"/>
           <w:szCs w:val="24"/>
         </w:rPr>
-        <w:t>that by definition, availability</w:t>
+        <w:t>issue,</w:t>
       </w:r>
       <w:proofErr w:type="gramEnd"/>
       <w:r>
@@ -1161,7 +1178,7 @@
           <w:sz w:val="24"/>
           <w:szCs w:val="24"/>
         </w:rPr>
-        <w:t xml:space="preserve"> of healthcare is a moral issue, thus, w</w:t>
+        <w:t xml:space="preserve"> thus, w</w:t>
       </w:r>
       <w:r>
         <w:rPr>
@@ -1304,7 +1321,7 @@
           <w:sz w:val="24"/>
           <w:szCs w:val="24"/>
         </w:rPr>
-        <w:t xml:space="preserve">Brady and Wheeler </w:t>
+        <w:t>It is plainly obvious that ethical reasoning impacts the provision of healthcare. Given this, we wished to examine support for UHC from the perspective of one of the fundamental theories of ethics, that of Utilitarianism and Deontology (</w:t>
       </w:r>
       <w:r>
         <w:rPr>
@@ -1312,21 +1329,14 @@
           <w:szCs w:val="24"/>
           <w:highlight w:val="yellow"/>
         </w:rPr>
-        <w:t>(1996)</w:t>
-      </w:r>
-      <w:r>
-        <w:rPr>
-          <w:sz w:val="24"/>
-          <w:szCs w:val="24"/>
-        </w:rPr>
-        <w:t xml:space="preserve"> posited that moral and ethical choices can fall under two general forms of reasoning,</w:t>
-      </w:r>
-      <w:r>
-        <w:rPr>
-          <w:sz w:val="24"/>
-          <w:szCs w:val="24"/>
-        </w:rPr>
-        <w:t xml:space="preserve"> Utilitarian reasoning and Deontological reasoning.</w:t>
+        <w:t>Brady and Wheeler, 1996)</w:t>
+      </w:r>
+      <w:r>
+        <w:rPr>
+          <w:sz w:val="24"/>
+          <w:szCs w:val="24"/>
+        </w:rPr>
+        <w:t>.</w:t>
       </w:r>
       <w:r>
         <w:rPr>
@@ -1384,7 +1394,15 @@
           <w:sz w:val="24"/>
           <w:szCs w:val="24"/>
         </w:rPr>
-        <w:t xml:space="preserve"> behavior adheres to a preconceived set of ‘rules’, this </w:t>
+        <w:t xml:space="preserve"> behavior </w:t>
+      </w:r>
+      <w:r>
+        <w:rPr>
+          <w:sz w:val="24"/>
+          <w:szCs w:val="24"/>
+        </w:rPr>
+        <w:lastRenderedPageBreak/>
+        <w:t xml:space="preserve">adheres to a preconceived set of ‘rules’, this </w:t>
       </w:r>
       <w:r>
         <w:rPr>
@@ -1427,242 +1445,6 @@
           <w:szCs w:val="24"/>
         </w:rPr>
         <w:t xml:space="preserve">. </w:t>
-      </w:r>
-      <w:r>
-        <w:rPr>
-          <w:sz w:val="24"/>
-          <w:szCs w:val="24"/>
-        </w:rPr>
-        <w:t xml:space="preserve">The COVID-19 pandemic provided clear examples for how moral reasoning </w:t>
-      </w:r>
-      <w:r>
-        <w:rPr>
-          <w:sz w:val="24"/>
-          <w:szCs w:val="24"/>
-        </w:rPr>
-        <w:lastRenderedPageBreak/>
-        <w:t>influences policy making</w:t>
-      </w:r>
-      <w:r>
-        <w:rPr>
-          <w:sz w:val="24"/>
-          <w:szCs w:val="24"/>
-        </w:rPr>
-        <w:t xml:space="preserve"> </w:t>
-      </w:r>
-      <w:r>
-        <w:rPr>
-          <w:sz w:val="24"/>
-          <w:szCs w:val="24"/>
-        </w:rPr>
-        <w:t>(Tseng, 2021</w:t>
-      </w:r>
-      <w:proofErr w:type="gramStart"/>
-      <w:r>
-        <w:rPr>
-          <w:sz w:val="24"/>
-          <w:szCs w:val="24"/>
-        </w:rPr>
-        <w:t>).</w:t>
-      </w:r>
-      <w:r>
-        <w:rPr>
-          <w:sz w:val="24"/>
-          <w:szCs w:val="24"/>
-        </w:rPr>
-        <w:t>For</w:t>
-      </w:r>
-      <w:proofErr w:type="gramEnd"/>
-      <w:r>
-        <w:rPr>
-          <w:sz w:val="24"/>
-          <w:szCs w:val="24"/>
-        </w:rPr>
-        <w:t xml:space="preserve"> example,</w:t>
-      </w:r>
-      <w:r>
-        <w:rPr>
-          <w:sz w:val="24"/>
-          <w:szCs w:val="24"/>
-        </w:rPr>
-        <w:t xml:space="preserve"> policymakers with strong</w:t>
-      </w:r>
-      <w:r>
-        <w:rPr>
-          <w:sz w:val="24"/>
-          <w:szCs w:val="24"/>
-        </w:rPr>
-        <w:t xml:space="preserve"> deontological ethics </w:t>
-      </w:r>
-      <w:r>
-        <w:rPr>
-          <w:sz w:val="24"/>
-          <w:szCs w:val="24"/>
-        </w:rPr>
-        <w:t xml:space="preserve">that value </w:t>
-      </w:r>
-      <w:r>
-        <w:rPr>
-          <w:sz w:val="24"/>
-          <w:szCs w:val="24"/>
-        </w:rPr>
-        <w:t xml:space="preserve">the patient’s ‘right’ to bodily autonomy </w:t>
-      </w:r>
-      <w:r>
-        <w:rPr>
-          <w:sz w:val="24"/>
-          <w:szCs w:val="24"/>
-        </w:rPr>
-        <w:t xml:space="preserve">means </w:t>
-      </w:r>
-      <w:r>
-        <w:rPr>
-          <w:sz w:val="24"/>
-          <w:szCs w:val="24"/>
-        </w:rPr>
-        <w:t>allow</w:t>
-      </w:r>
-      <w:r>
-        <w:rPr>
-          <w:sz w:val="24"/>
-          <w:szCs w:val="24"/>
-        </w:rPr>
-        <w:t>ing</w:t>
-      </w:r>
-      <w:r>
-        <w:rPr>
-          <w:sz w:val="24"/>
-          <w:szCs w:val="24"/>
-        </w:rPr>
-        <w:t xml:space="preserve"> for patients to refuse </w:t>
-      </w:r>
-      <w:r>
-        <w:rPr>
-          <w:sz w:val="24"/>
-          <w:szCs w:val="24"/>
-        </w:rPr>
-        <w:t xml:space="preserve">a </w:t>
-      </w:r>
-      <w:r>
-        <w:rPr>
-          <w:sz w:val="24"/>
-          <w:szCs w:val="24"/>
-        </w:rPr>
-        <w:t>vaccine</w:t>
-      </w:r>
-      <w:r>
-        <w:rPr>
-          <w:sz w:val="24"/>
-          <w:szCs w:val="24"/>
-        </w:rPr>
-        <w:t>.</w:t>
-      </w:r>
-      <w:r>
-        <w:rPr>
-          <w:sz w:val="24"/>
-          <w:szCs w:val="24"/>
-        </w:rPr>
-        <w:t xml:space="preserve"> </w:t>
-      </w:r>
-      <w:r>
-        <w:rPr>
-          <w:sz w:val="24"/>
-          <w:szCs w:val="24"/>
-        </w:rPr>
-        <w:t xml:space="preserve">While it is possible that there would be great benefits to society </w:t>
-      </w:r>
-      <w:proofErr w:type="gramStart"/>
-      <w:r>
-        <w:rPr>
-          <w:sz w:val="24"/>
-          <w:szCs w:val="24"/>
-        </w:rPr>
-        <w:t>as a whole if</w:t>
-      </w:r>
-      <w:proofErr w:type="gramEnd"/>
-      <w:r>
-        <w:rPr>
-          <w:sz w:val="24"/>
-          <w:szCs w:val="24"/>
-        </w:rPr>
-        <w:t xml:space="preserve"> vaccinations were mandatory across society, </w:t>
-      </w:r>
-      <w:r>
-        <w:rPr>
-          <w:sz w:val="24"/>
-          <w:szCs w:val="24"/>
-        </w:rPr>
-        <w:t>some deontologists would find this unacceptable</w:t>
-      </w:r>
-      <w:r>
-        <w:rPr>
-          <w:sz w:val="24"/>
-          <w:szCs w:val="24"/>
-        </w:rPr>
-        <w:t xml:space="preserve">. In contrast, policymakers that prioritize utilitarianism </w:t>
-      </w:r>
-      <w:r>
-        <w:rPr>
-          <w:sz w:val="24"/>
-          <w:szCs w:val="24"/>
-        </w:rPr>
-        <w:t>generally</w:t>
-      </w:r>
-      <w:r>
-        <w:rPr>
-          <w:sz w:val="24"/>
-          <w:szCs w:val="24"/>
-        </w:rPr>
-        <w:t xml:space="preserve"> value care that provides the greatest welfare for the greatest amount of people. </w:t>
-      </w:r>
-      <w:r>
-        <w:rPr>
-          <w:sz w:val="24"/>
-          <w:szCs w:val="24"/>
-        </w:rPr>
-        <w:t>M</w:t>
-      </w:r>
-      <w:r>
-        <w:rPr>
-          <w:sz w:val="24"/>
-          <w:szCs w:val="24"/>
-        </w:rPr>
-        <w:t xml:space="preserve">andatory vaccinations, </w:t>
-      </w:r>
-      <w:r>
-        <w:rPr>
-          <w:sz w:val="24"/>
-          <w:szCs w:val="24"/>
-        </w:rPr>
-        <w:t>resulting</w:t>
-      </w:r>
-      <w:r>
-        <w:rPr>
-          <w:sz w:val="24"/>
-          <w:szCs w:val="24"/>
-        </w:rPr>
-        <w:t xml:space="preserve"> in generally better levels of societal health, would be ethically justifiable, even if it </w:t>
-      </w:r>
-      <w:r>
-        <w:rPr>
-          <w:sz w:val="24"/>
-          <w:szCs w:val="24"/>
-        </w:rPr>
-        <w:t>results in ignoring</w:t>
-      </w:r>
-      <w:r>
-        <w:rPr>
-          <w:sz w:val="24"/>
-          <w:szCs w:val="24"/>
-        </w:rPr>
-        <w:t xml:space="preserve"> individual bodily autonomy.</w:t>
-      </w:r>
-      <w:r>
-        <w:rPr>
-          <w:sz w:val="24"/>
-          <w:szCs w:val="24"/>
-        </w:rPr>
-        <w:t xml:space="preserve"> </w:t>
       </w:r>
     </w:p>
     <w:p>
@@ -1679,35 +1461,21 @@
           <w:sz w:val="24"/>
           <w:szCs w:val="24"/>
         </w:rPr>
-        <w:t xml:space="preserve">Medical triage during a disaster </w:t>
-      </w:r>
-      <w:r>
-        <w:rPr>
-          <w:sz w:val="24"/>
-          <w:szCs w:val="24"/>
-        </w:rPr>
-        <w:t>is a</w:t>
-      </w:r>
-      <w:r>
-        <w:rPr>
-          <w:sz w:val="24"/>
-          <w:szCs w:val="24"/>
-        </w:rPr>
-        <w:t xml:space="preserve">nother </w:t>
-      </w:r>
-      <w:r>
-        <w:rPr>
-          <w:sz w:val="24"/>
-          <w:szCs w:val="24"/>
-        </w:rPr>
-        <w:t xml:space="preserve">application of general moral reasoning to </w:t>
-      </w:r>
-      <w:r>
-        <w:rPr>
-          <w:sz w:val="24"/>
-          <w:szCs w:val="24"/>
-        </w:rPr>
-        <w:t>medical decision</w:t>
+        <w:t xml:space="preserve">Recent events have further shown the impact of Deontological and Utilitarian reasoning in healthcare. Policy making surrounding the </w:t>
+      </w:r>
+      <w:r>
+        <w:rPr>
+          <w:sz w:val="24"/>
+          <w:szCs w:val="24"/>
+        </w:rPr>
+        <w:t xml:space="preserve">COVID-19 pandemic </w:t>
+      </w:r>
+      <w:r>
+        <w:rPr>
+          <w:sz w:val="24"/>
+          <w:szCs w:val="24"/>
+        </w:rPr>
+        <w:t>resulted in several clashes between Utilitarian and Deontological values</w:t>
       </w:r>
       <w:r>
         <w:rPr>
@@ -1716,13 +1484,228 @@
         </w:rPr>
         <w:t xml:space="preserve"> </w:t>
       </w:r>
+      <w:r>
+        <w:rPr>
+          <w:sz w:val="24"/>
+          <w:szCs w:val="24"/>
+        </w:rPr>
+        <w:t>(</w:t>
+      </w:r>
+      <w:r>
+        <w:rPr>
+          <w:sz w:val="24"/>
+          <w:szCs w:val="24"/>
+          <w:highlight w:val="yellow"/>
+        </w:rPr>
+        <w:t>Tseng, 2021</w:t>
+      </w:r>
+      <w:r>
+        <w:rPr>
+          <w:sz w:val="24"/>
+          <w:szCs w:val="24"/>
+        </w:rPr>
+        <w:t>).</w:t>
+      </w:r>
+      <w:r>
+        <w:rPr>
+          <w:sz w:val="24"/>
+          <w:szCs w:val="24"/>
+        </w:rPr>
+        <w:t xml:space="preserve"> </w:t>
+      </w:r>
+      <w:r>
+        <w:rPr>
+          <w:sz w:val="24"/>
+          <w:szCs w:val="24"/>
+        </w:rPr>
+        <w:t>For example, valuing</w:t>
+      </w:r>
+      <w:r>
+        <w:rPr>
+          <w:sz w:val="24"/>
+          <w:szCs w:val="24"/>
+        </w:rPr>
+        <w:t xml:space="preserve"> </w:t>
+      </w:r>
+      <w:r>
+        <w:rPr>
+          <w:sz w:val="24"/>
+          <w:szCs w:val="24"/>
+        </w:rPr>
+        <w:t xml:space="preserve">the patient’s </w:t>
+      </w:r>
+      <w:r>
+        <w:rPr>
+          <w:sz w:val="24"/>
+          <w:szCs w:val="24"/>
+        </w:rPr>
+        <w:t xml:space="preserve">deontological </w:t>
+      </w:r>
+      <w:r>
+        <w:rPr>
+          <w:sz w:val="24"/>
+          <w:szCs w:val="24"/>
+        </w:rPr>
+        <w:t xml:space="preserve">‘right’ to bodily autonomy </w:t>
+      </w:r>
+      <w:r>
+        <w:rPr>
+          <w:sz w:val="24"/>
+          <w:szCs w:val="24"/>
+        </w:rPr>
+        <w:t xml:space="preserve">means </w:t>
+      </w:r>
+      <w:r>
+        <w:rPr>
+          <w:sz w:val="24"/>
+          <w:szCs w:val="24"/>
+        </w:rPr>
+        <w:t>allow</w:t>
+      </w:r>
+      <w:r>
+        <w:rPr>
+          <w:sz w:val="24"/>
+          <w:szCs w:val="24"/>
+        </w:rPr>
+        <w:t>ing</w:t>
+      </w:r>
+      <w:r>
+        <w:rPr>
+          <w:sz w:val="24"/>
+          <w:szCs w:val="24"/>
+        </w:rPr>
+        <w:t xml:space="preserve"> for patients to refuse </w:t>
+      </w:r>
+      <w:r>
+        <w:rPr>
+          <w:sz w:val="24"/>
+          <w:szCs w:val="24"/>
+        </w:rPr>
+        <w:t xml:space="preserve">a </w:t>
+      </w:r>
+      <w:r>
+        <w:rPr>
+          <w:sz w:val="24"/>
+          <w:szCs w:val="24"/>
+        </w:rPr>
+        <w:t>vaccine</w:t>
+      </w:r>
+      <w:r>
+        <w:rPr>
+          <w:sz w:val="24"/>
+          <w:szCs w:val="24"/>
+        </w:rPr>
+        <w:t>. Regardless of the benefits, some deontologists would find mandatory vaccination</w:t>
+      </w:r>
+      <w:r>
+        <w:rPr>
+          <w:sz w:val="24"/>
+          <w:szCs w:val="24"/>
+        </w:rPr>
+        <w:t xml:space="preserve"> unacceptable</w:t>
+      </w:r>
+      <w:r>
+        <w:rPr>
+          <w:sz w:val="24"/>
+          <w:szCs w:val="24"/>
+        </w:rPr>
+        <w:t>. In contrast</w:t>
+      </w:r>
+      <w:r>
+        <w:rPr>
+          <w:sz w:val="24"/>
+          <w:szCs w:val="24"/>
+        </w:rPr>
+        <w:t xml:space="preserve">, if mandatory vaccinations resulted in net improvement in health outcomes, the utilitarian perspective would see that as </w:t>
+      </w:r>
+      <w:r>
+        <w:rPr>
+          <w:sz w:val="24"/>
+          <w:szCs w:val="24"/>
+        </w:rPr>
+        <w:t>ethically justifiable</w:t>
+      </w:r>
+      <w:r>
+        <w:rPr>
+          <w:sz w:val="24"/>
+          <w:szCs w:val="24"/>
+        </w:rPr>
+        <w:t>,</w:t>
+      </w:r>
+      <w:r>
+        <w:rPr>
+          <w:sz w:val="24"/>
+          <w:szCs w:val="24"/>
+        </w:rPr>
+        <w:t xml:space="preserve"> even if it </w:t>
+      </w:r>
+      <w:r>
+        <w:rPr>
+          <w:sz w:val="24"/>
+          <w:szCs w:val="24"/>
+        </w:rPr>
+        <w:t>result</w:t>
+      </w:r>
+      <w:r>
+        <w:rPr>
+          <w:sz w:val="24"/>
+          <w:szCs w:val="24"/>
+        </w:rPr>
+        <w:t>s</w:t>
+      </w:r>
+      <w:r>
+        <w:rPr>
+          <w:sz w:val="24"/>
+          <w:szCs w:val="24"/>
+        </w:rPr>
+        <w:t xml:space="preserve"> in ignoring</w:t>
+      </w:r>
+      <w:r>
+        <w:rPr>
+          <w:sz w:val="24"/>
+          <w:szCs w:val="24"/>
+        </w:rPr>
+        <w:t xml:space="preserve"> individual bodily autonomy.</w:t>
+      </w:r>
+      <w:r>
+        <w:rPr>
+          <w:sz w:val="24"/>
+          <w:szCs w:val="24"/>
+        </w:rPr>
+        <w:t xml:space="preserve"> </w:t>
+      </w:r>
+    </w:p>
+    <w:p>
+      <w:pPr>
+        <w:spacing w:line="480" w:lineRule="auto"/>
+        <w:ind w:firstLine="720"/>
+        <w:rPr>
+          <w:sz w:val="24"/>
+          <w:szCs w:val="24"/>
+        </w:rPr>
+      </w:pPr>
+      <w:r>
+        <w:rPr>
+          <w:sz w:val="24"/>
+          <w:szCs w:val="24"/>
+        </w:rPr>
+        <w:t xml:space="preserve">Another functional example of how Deontology and Utilitarianism relate to not just healthcare in general, but UHC specifically, is the </w:t>
+      </w:r>
       <w:proofErr w:type="gramStart"/>
       <w:r>
         <w:rPr>
           <w:sz w:val="24"/>
           <w:szCs w:val="24"/>
         </w:rPr>
-        <w:t xml:space="preserve">making  </w:t>
+        <w:t>real world</w:t>
+      </w:r>
+      <w:proofErr w:type="gramEnd"/>
+      <w:r>
+        <w:rPr>
+          <w:sz w:val="24"/>
+          <w:szCs w:val="24"/>
+        </w:rPr>
+        <w:t xml:space="preserve"> circumstance of medical triage </w:t>
       </w:r>
       <w:r>
         <w:rPr>
@@ -1730,51 +1713,28 @@
           <w:szCs w:val="24"/>
           <w:highlight w:val="yellow"/>
         </w:rPr>
-        <w:t>(</w:t>
-      </w:r>
-      <w:proofErr w:type="gramEnd"/>
-      <w:r>
-        <w:rPr>
-          <w:sz w:val="24"/>
-          <w:szCs w:val="24"/>
-          <w:highlight w:val="yellow"/>
-        </w:rPr>
-        <w:t>Wagner, 2015)</w:t>
-      </w:r>
-      <w:r>
-        <w:rPr>
-          <w:sz w:val="24"/>
-          <w:szCs w:val="24"/>
-        </w:rPr>
-        <w:t>. While it is self-eviden</w:t>
-      </w:r>
-      <w:r>
-        <w:rPr>
-          <w:sz w:val="24"/>
-          <w:szCs w:val="24"/>
-        </w:rPr>
-        <w:t>t</w:t>
-      </w:r>
-      <w:r>
-        <w:rPr>
-          <w:sz w:val="24"/>
-          <w:szCs w:val="24"/>
-        </w:rPr>
-        <w:t xml:space="preserve"> that medical resources are limited, this is taken to an extreme degree during emergency service disaster triage situations. In these circumstances, individual professionals are forced to make life or death decisions, </w:t>
-      </w:r>
-      <w:r>
-        <w:rPr>
-          <w:sz w:val="24"/>
-          <w:szCs w:val="24"/>
-        </w:rPr>
-        <w:t>critical patients</w:t>
-      </w:r>
-      <w:r>
-        <w:rPr>
-          <w:sz w:val="24"/>
-          <w:szCs w:val="24"/>
-        </w:rPr>
-        <w:t xml:space="preserve"> (</w:t>
+        <w:t>(Wagner, 2015)</w:t>
+      </w:r>
+      <w:r>
+        <w:rPr>
+          <w:sz w:val="24"/>
+          <w:szCs w:val="24"/>
+        </w:rPr>
+        <w:t>.</w:t>
+      </w:r>
+      <w:r>
+        <w:rPr>
+          <w:sz w:val="24"/>
+          <w:szCs w:val="24"/>
+        </w:rPr>
+        <w:t xml:space="preserve"> During emergency triage situations, extreme limitation on medical resources results in forced </w:t>
+      </w:r>
+      <w:r>
+        <w:rPr>
+          <w:sz w:val="24"/>
+          <w:szCs w:val="24"/>
+        </w:rPr>
+        <w:t>life or death decisions, critical patients (</w:t>
       </w:r>
       <w:commentRangeStart w:id="14"/>
       <w:r>
@@ -1820,42 +1780,180 @@
           <w:sz w:val="24"/>
           <w:szCs w:val="24"/>
         </w:rPr>
-        <w:t xml:space="preserve"> degree burns, dismemberment, etc.) </w:t>
-      </w:r>
-      <w:r>
-        <w:rPr>
-          <w:sz w:val="24"/>
-          <w:szCs w:val="24"/>
-        </w:rPr>
-        <w:t xml:space="preserve">are </w:t>
-      </w:r>
-      <w:r>
-        <w:rPr>
-          <w:sz w:val="24"/>
-          <w:szCs w:val="24"/>
-        </w:rPr>
-        <w:t xml:space="preserve">given comfort care </w:t>
-      </w:r>
-      <w:r>
-        <w:rPr>
-          <w:sz w:val="24"/>
-          <w:szCs w:val="24"/>
-        </w:rPr>
-        <w:t xml:space="preserve">over life prolonging treatment so </w:t>
-      </w:r>
-      <w:r>
-        <w:rPr>
-          <w:sz w:val="24"/>
-          <w:szCs w:val="24"/>
-        </w:rPr>
-        <w:t xml:space="preserve">that resources that are limited </w:t>
-      </w:r>
-      <w:r>
-        <w:rPr>
-          <w:sz w:val="24"/>
-          <w:szCs w:val="24"/>
-        </w:rPr>
-        <w:t>(e.g.</w:t>
+        <w:t xml:space="preserve"> degree burns, dismemberment, etc.) are given comfort care over life prolonging treatment so that resources that are limited (e.g., supplementary blood, oxygen, electrostimulation devices, etc.) are reserved for those with a greater chance of survival.</w:t>
+      </w:r>
+      <w:r>
+        <w:rPr>
+          <w:sz w:val="24"/>
+          <w:szCs w:val="24"/>
+        </w:rPr>
+        <w:t xml:space="preserve"> This is consistent with the utilitarian viewpoint of obtaining the best medical outcome with the limited resources available. This Utilitarian reasoning is paralleled in </w:t>
+      </w:r>
+      <w:r>
+        <w:rPr>
+          <w:sz w:val="24"/>
+          <w:szCs w:val="24"/>
+        </w:rPr>
+        <w:t>Universal Health Care, as a minimum level of care is guaranteed to all citizens, but only so many healthcare resources are available</w:t>
+      </w:r>
+      <w:r>
+        <w:rPr>
+          <w:sz w:val="24"/>
+          <w:szCs w:val="24"/>
+        </w:rPr>
+        <w:t xml:space="preserve">. </w:t>
+      </w:r>
+      <w:proofErr w:type="gramStart"/>
+      <w:r>
+        <w:rPr>
+          <w:sz w:val="24"/>
+          <w:szCs w:val="24"/>
+        </w:rPr>
+        <w:t>In</w:t>
+      </w:r>
+      <w:proofErr w:type="gramEnd"/>
+      <w:r>
+        <w:rPr>
+          <w:sz w:val="24"/>
+          <w:szCs w:val="24"/>
+        </w:rPr>
+        <w:t xml:space="preserve"> a typical hospital setting, critically ill patients are given priority and physicians do not restrict access to medical resourc</w:t>
+      </w:r>
+      <w:r>
+        <w:rPr>
+          <w:sz w:val="24"/>
+          <w:szCs w:val="24"/>
+        </w:rPr>
+        <w:t>e</w:t>
+      </w:r>
+      <w:r>
+        <w:rPr>
+          <w:sz w:val="24"/>
+          <w:szCs w:val="24"/>
+        </w:rPr>
+        <w:t>s</w:t>
+      </w:r>
+      <w:r>
+        <w:rPr>
+          <w:sz w:val="24"/>
+          <w:szCs w:val="24"/>
+        </w:rPr>
+        <w:t xml:space="preserve">. This </w:t>
+      </w:r>
+      <w:r>
+        <w:rPr>
+          <w:sz w:val="24"/>
+          <w:szCs w:val="24"/>
+        </w:rPr>
+        <w:t xml:space="preserve">is consistent </w:t>
+      </w:r>
+      <w:r>
+        <w:rPr>
+          <w:sz w:val="24"/>
+          <w:szCs w:val="24"/>
+        </w:rPr>
+        <w:t xml:space="preserve">with the </w:t>
+      </w:r>
+      <w:r>
+        <w:rPr>
+          <w:sz w:val="24"/>
+          <w:szCs w:val="24"/>
+        </w:rPr>
+        <w:t>D</w:t>
+      </w:r>
+      <w:r>
+        <w:rPr>
+          <w:sz w:val="24"/>
+          <w:szCs w:val="24"/>
+        </w:rPr>
+        <w:t xml:space="preserve">eontological ethical belief that </w:t>
+      </w:r>
+      <w:r>
+        <w:rPr>
+          <w:sz w:val="24"/>
+          <w:szCs w:val="24"/>
+        </w:rPr>
+        <w:t xml:space="preserve">medical </w:t>
+      </w:r>
+      <w:r>
+        <w:rPr>
+          <w:sz w:val="24"/>
+          <w:szCs w:val="24"/>
+        </w:rPr>
+        <w:lastRenderedPageBreak/>
+        <w:t xml:space="preserve">professionals should try </w:t>
+      </w:r>
+      <w:r>
+        <w:rPr>
+          <w:sz w:val="24"/>
+          <w:szCs w:val="24"/>
+        </w:rPr>
+        <w:t xml:space="preserve">to save the life of each </w:t>
+      </w:r>
+      <w:r>
+        <w:rPr>
+          <w:sz w:val="24"/>
+          <w:szCs w:val="24"/>
+        </w:rPr>
+        <w:t>patient.</w:t>
+      </w:r>
+      <w:r>
+        <w:rPr>
+          <w:sz w:val="24"/>
+          <w:szCs w:val="24"/>
+        </w:rPr>
+        <w:t xml:space="preserve"> This a-priori priority setting mimics the necessary </w:t>
+      </w:r>
+      <w:r>
+        <w:rPr>
+          <w:sz w:val="24"/>
+          <w:szCs w:val="24"/>
+        </w:rPr>
+        <w:t>decisions that exist in UHC,</w:t>
+      </w:r>
+      <w:r>
+        <w:rPr>
+          <w:sz w:val="24"/>
+          <w:szCs w:val="24"/>
+        </w:rPr>
+        <w:t xml:space="preserve"> as individual countries and thus downstream healthcare providers, must determine </w:t>
+      </w:r>
+      <w:r>
+        <w:rPr>
+          <w:sz w:val="24"/>
+          <w:szCs w:val="24"/>
+        </w:rPr>
+        <w:t xml:space="preserve">what is </w:t>
+      </w:r>
+      <w:r>
+        <w:rPr>
+          <w:sz w:val="24"/>
+          <w:szCs w:val="24"/>
+        </w:rPr>
+        <w:t>important based on their own value system.</w:t>
+      </w:r>
+    </w:p>
+    <w:p>
+      <w:pPr>
+        <w:spacing w:line="480" w:lineRule="auto"/>
+        <w:rPr>
+          <w:sz w:val="24"/>
+          <w:szCs w:val="24"/>
+        </w:rPr>
+      </w:pPr>
+      <w:r>
+        <w:rPr>
+          <w:sz w:val="24"/>
+          <w:szCs w:val="24"/>
+        </w:rPr>
+        <w:tab/>
+      </w:r>
+      <w:r>
+        <w:rPr>
+          <w:sz w:val="24"/>
+          <w:szCs w:val="24"/>
+        </w:rPr>
+        <w:t>Furthermore</w:t>
       </w:r>
       <w:r>
         <w:rPr>
@@ -1864,228 +1962,6 @@
         </w:rPr>
         <w:t>,</w:t>
       </w:r>
-      <w:r>
-        <w:rPr>
-          <w:sz w:val="24"/>
-          <w:szCs w:val="24"/>
-        </w:rPr>
-        <w:t xml:space="preserve"> supplementary blood, oxygen, electrostimulation devices, etc.)</w:t>
-      </w:r>
-      <w:r>
-        <w:rPr>
-          <w:sz w:val="24"/>
-          <w:szCs w:val="24"/>
-        </w:rPr>
-        <w:t xml:space="preserve"> </w:t>
-      </w:r>
-      <w:r>
-        <w:rPr>
-          <w:sz w:val="24"/>
-          <w:szCs w:val="24"/>
-        </w:rPr>
-        <w:t>are reserved for those with a greater chance of survival</w:t>
-      </w:r>
-      <w:r>
-        <w:rPr>
-          <w:sz w:val="24"/>
-          <w:szCs w:val="24"/>
-        </w:rPr>
-        <w:t xml:space="preserve">. </w:t>
-      </w:r>
-      <w:r>
-        <w:rPr>
-          <w:sz w:val="24"/>
-          <w:szCs w:val="24"/>
-        </w:rPr>
-        <w:t xml:space="preserve">Refusal to provide medical care to those that are </w:t>
-      </w:r>
-      <w:r>
-        <w:rPr>
-          <w:sz w:val="24"/>
-          <w:szCs w:val="24"/>
-        </w:rPr>
-        <w:t xml:space="preserve">critically injured with minimal chance of survival </w:t>
-      </w:r>
-      <w:r>
-        <w:rPr>
-          <w:sz w:val="24"/>
-          <w:szCs w:val="24"/>
-        </w:rPr>
-        <w:t>is extremely ethically challenging for many healthcare providers</w:t>
-      </w:r>
-      <w:r>
-        <w:rPr>
-          <w:sz w:val="24"/>
-          <w:szCs w:val="24"/>
-        </w:rPr>
-        <w:t>.</w:t>
-      </w:r>
-      <w:r>
-        <w:rPr>
-          <w:sz w:val="24"/>
-          <w:szCs w:val="24"/>
-        </w:rPr>
-        <w:t xml:space="preserve"> </w:t>
-      </w:r>
-      <w:r>
-        <w:rPr>
-          <w:sz w:val="24"/>
-          <w:szCs w:val="24"/>
-        </w:rPr>
-        <w:t>In a typical hospital setting, critically ill patients are given priority and physicians do not restrict access to medical resourc</w:t>
-      </w:r>
-      <w:r>
-        <w:rPr>
-          <w:sz w:val="24"/>
-          <w:szCs w:val="24"/>
-        </w:rPr>
-        <w:t>e</w:t>
-      </w:r>
-      <w:r>
-        <w:rPr>
-          <w:sz w:val="24"/>
-          <w:szCs w:val="24"/>
-        </w:rPr>
-        <w:t>s</w:t>
-      </w:r>
-      <w:r>
-        <w:rPr>
-          <w:sz w:val="24"/>
-          <w:szCs w:val="24"/>
-        </w:rPr>
-        <w:t xml:space="preserve">. This </w:t>
-      </w:r>
-      <w:r>
-        <w:rPr>
-          <w:sz w:val="24"/>
-          <w:szCs w:val="24"/>
-        </w:rPr>
-        <w:t xml:space="preserve">is consistent </w:t>
-      </w:r>
-      <w:r>
-        <w:rPr>
-          <w:sz w:val="24"/>
-          <w:szCs w:val="24"/>
-        </w:rPr>
-        <w:t xml:space="preserve">with the deontological ethical belief that </w:t>
-      </w:r>
-      <w:r>
-        <w:rPr>
-          <w:sz w:val="24"/>
-          <w:szCs w:val="24"/>
-        </w:rPr>
-        <w:t xml:space="preserve">medical professionals should try </w:t>
-      </w:r>
-      <w:r>
-        <w:rPr>
-          <w:sz w:val="24"/>
-          <w:szCs w:val="24"/>
-        </w:rPr>
-        <w:t xml:space="preserve">to save the life of each </w:t>
-      </w:r>
-      <w:r>
-        <w:rPr>
-          <w:sz w:val="24"/>
-          <w:szCs w:val="24"/>
-        </w:rPr>
-        <w:t xml:space="preserve">patient. </w:t>
-      </w:r>
-      <w:r>
-        <w:rPr>
-          <w:sz w:val="24"/>
-          <w:szCs w:val="24"/>
-        </w:rPr>
-        <w:t>I</w:t>
-      </w:r>
-      <w:r>
-        <w:rPr>
-          <w:sz w:val="24"/>
-          <w:szCs w:val="24"/>
-        </w:rPr>
-        <w:t>n the extreme case of disaster triage</w:t>
-      </w:r>
-      <w:r>
-        <w:rPr>
-          <w:sz w:val="24"/>
-          <w:szCs w:val="24"/>
-        </w:rPr>
-        <w:t xml:space="preserve"> however, </w:t>
-      </w:r>
-      <w:r>
-        <w:rPr>
-          <w:sz w:val="24"/>
-          <w:szCs w:val="24"/>
-        </w:rPr>
-        <w:t>utilitarian ethical theory wins out in practice.</w:t>
-      </w:r>
-      <w:r>
-        <w:rPr>
-          <w:sz w:val="24"/>
-          <w:szCs w:val="24"/>
-        </w:rPr>
-        <w:t xml:space="preserve"> </w:t>
-      </w:r>
-      <w:r>
-        <w:rPr>
-          <w:sz w:val="24"/>
-          <w:szCs w:val="24"/>
-        </w:rPr>
-        <w:t xml:space="preserve">In any context where medical resources are limited, and where the patient or medical professionals have strong </w:t>
-      </w:r>
-      <w:r>
-        <w:rPr>
-          <w:sz w:val="24"/>
-          <w:szCs w:val="24"/>
-        </w:rPr>
-        <w:lastRenderedPageBreak/>
-        <w:t xml:space="preserve">beliefs on what rights should be afforded, both utilitarian and deontological ethical frameworks are worth investigating. </w:t>
-      </w:r>
-      <w:r>
-        <w:rPr>
-          <w:sz w:val="24"/>
-          <w:szCs w:val="24"/>
-        </w:rPr>
-        <w:t xml:space="preserve">This is the case with utilitarian concerns in Universal Health Care, as a minimum level of care is guaranteed to all citizens, but only so many healthcare resources </w:t>
-      </w:r>
-      <w:r>
-        <w:rPr>
-          <w:sz w:val="24"/>
-          <w:szCs w:val="24"/>
-        </w:rPr>
-        <w:t xml:space="preserve">are </w:t>
-      </w:r>
-      <w:r>
-        <w:rPr>
-          <w:sz w:val="24"/>
-          <w:szCs w:val="24"/>
-        </w:rPr>
-        <w:t>available. Additionally, deontological concerns are likewise relevant in UHC, as individual countries and thus downstream healthcare providers, must determine a-priori what is important based on their own value system.</w:t>
-      </w:r>
-    </w:p>
-    <w:p>
-      <w:pPr>
-        <w:spacing w:line="480" w:lineRule="auto"/>
-        <w:rPr>
-          <w:sz w:val="24"/>
-          <w:szCs w:val="24"/>
-        </w:rPr>
-      </w:pPr>
-      <w:r>
-        <w:rPr>
-          <w:sz w:val="24"/>
-          <w:szCs w:val="24"/>
-        </w:rPr>
-        <w:tab/>
-      </w:r>
-      <w:proofErr w:type="gramStart"/>
-      <w:r>
-        <w:rPr>
-          <w:sz w:val="24"/>
-          <w:szCs w:val="24"/>
-        </w:rPr>
-        <w:t>Furthermore</w:t>
-      </w:r>
-      <w:proofErr w:type="gramEnd"/>
       <w:r>
         <w:rPr>
           <w:sz w:val="24"/>
@@ -2520,89 +2396,198 @@
           <w:sz w:val="24"/>
           <w:szCs w:val="24"/>
         </w:rPr>
-        <w:t xml:space="preserve"> desire to conform to </w:t>
-      </w:r>
-      <w:r>
-        <w:rPr>
-          <w:sz w:val="24"/>
-          <w:szCs w:val="24"/>
+        <w:t xml:space="preserve"> desire to conform to majority opinion in most cases, </w:t>
+      </w:r>
+      <w:r>
+        <w:rPr>
+          <w:sz w:val="24"/>
+          <w:szCs w:val="24"/>
+        </w:rPr>
+        <w:t xml:space="preserve">but </w:t>
+      </w:r>
+      <w:r>
+        <w:rPr>
+          <w:sz w:val="24"/>
+          <w:szCs w:val="24"/>
+        </w:rPr>
+        <w:t xml:space="preserve">those </w:t>
+      </w:r>
+      <w:r>
+        <w:rPr>
+          <w:sz w:val="24"/>
+          <w:szCs w:val="24"/>
+        </w:rPr>
+        <w:t>who measure highly on moral conviction for a position</w:t>
+      </w:r>
+      <w:r>
+        <w:rPr>
+          <w:sz w:val="24"/>
+          <w:szCs w:val="24"/>
+        </w:rPr>
+        <w:t xml:space="preserve"> desire increased psychological distance from those they disagree with (</w:t>
+      </w:r>
+      <w:proofErr w:type="spellStart"/>
+      <w:r>
+        <w:rPr>
+          <w:sz w:val="24"/>
+          <w:szCs w:val="24"/>
+          <w:highlight w:val="yellow"/>
+        </w:rPr>
+        <w:t>Skitka</w:t>
+      </w:r>
+      <w:proofErr w:type="spellEnd"/>
+      <w:r>
+        <w:rPr>
+          <w:sz w:val="24"/>
+          <w:szCs w:val="24"/>
+          <w:highlight w:val="yellow"/>
+        </w:rPr>
+        <w:t xml:space="preserve">, 2005; Kidder, </w:t>
+      </w:r>
+      <w:r>
+        <w:rPr>
+          <w:sz w:val="24"/>
+          <w:szCs w:val="24"/>
+          <w:highlight w:val="yellow"/>
         </w:rPr>
         <w:lastRenderedPageBreak/>
-        <w:t xml:space="preserve">majority opinion in most cases, </w:t>
-      </w:r>
-      <w:r>
-        <w:rPr>
-          <w:sz w:val="24"/>
-          <w:szCs w:val="24"/>
-        </w:rPr>
-        <w:t xml:space="preserve">but </w:t>
-      </w:r>
-      <w:r>
-        <w:rPr>
-          <w:sz w:val="24"/>
-          <w:szCs w:val="24"/>
-        </w:rPr>
-        <w:t xml:space="preserve">those </w:t>
-      </w:r>
-      <w:r>
-        <w:rPr>
-          <w:sz w:val="24"/>
-          <w:szCs w:val="24"/>
-        </w:rPr>
-        <w:t>who measure highly on moral conviction for a position</w:t>
-      </w:r>
-      <w:r>
-        <w:rPr>
-          <w:sz w:val="24"/>
-          <w:szCs w:val="24"/>
-        </w:rPr>
-        <w:t xml:space="preserve"> desire increased psychological distance from those they disagree with (</w:t>
+        <w:t>2015</w:t>
+      </w:r>
+      <w:r>
+        <w:rPr>
+          <w:sz w:val="24"/>
+          <w:szCs w:val="24"/>
+        </w:rPr>
+        <w:t>). This increased psychological distance manifests itself in strong peer independence when considering willingness to change.</w:t>
+      </w:r>
+      <w:commentRangeEnd w:id="16"/>
+      <w:r>
+        <w:rPr>
+          <w:rStyle w:val="CommentReference"/>
+        </w:rPr>
+        <w:commentReference w:id="16"/>
+      </w:r>
+      <w:commentRangeEnd w:id="17"/>
+      <w:r>
+        <w:rPr>
+          <w:rStyle w:val="CommentReference"/>
+        </w:rPr>
+        <w:commentReference w:id="17"/>
+      </w:r>
+      <w:commentRangeEnd w:id="18"/>
+      <w:r>
+        <w:rPr>
+          <w:rStyle w:val="CommentReference"/>
+        </w:rPr>
+        <w:commentReference w:id="18"/>
+      </w:r>
+    </w:p>
+    <w:p>
+      <w:pPr>
+        <w:spacing w:line="480" w:lineRule="auto"/>
+        <w:rPr>
+          <w:sz w:val="24"/>
+          <w:szCs w:val="24"/>
+        </w:rPr>
+      </w:pPr>
+      <w:r>
+        <w:rPr>
+          <w:sz w:val="24"/>
+          <w:szCs w:val="24"/>
+        </w:rPr>
+        <w:t>###</w:t>
+      </w:r>
+    </w:p>
+    <w:p>
+      <w:pPr>
+        <w:spacing w:line="480" w:lineRule="auto"/>
+        <w:rPr>
+          <w:sz w:val="24"/>
+          <w:szCs w:val="24"/>
+        </w:rPr>
+      </w:pPr>
+      <w:r>
+        <w:rPr>
+          <w:sz w:val="24"/>
+          <w:szCs w:val="24"/>
+        </w:rPr>
+        <w:tab/>
+      </w:r>
+      <w:r>
+        <w:rPr>
+          <w:sz w:val="24"/>
+          <w:szCs w:val="24"/>
+        </w:rPr>
+        <w:t>Previous literature in changing attitudes (in our case, increasing support for UHC) indicates that it’s not just the strength of the belief that matters. The fundamental reasoning behind why an individual believes in something is also important to attitude change and formation. The</w:t>
+      </w:r>
+      <w:r>
+        <w:rPr>
+          <w:sz w:val="24"/>
+          <w:szCs w:val="24"/>
+        </w:rPr>
+        <w:t xml:space="preserve"> perception </w:t>
+      </w:r>
+      <w:r>
+        <w:rPr>
+          <w:sz w:val="24"/>
+          <w:szCs w:val="24"/>
+        </w:rPr>
+        <w:t>that an ethical position held is due to core beliefs about what is fundamentally right or wrong (i.e., abortion should be legal, due to the core belief that women should have full bodily autonomy)</w:t>
+      </w:r>
+      <w:r>
+        <w:rPr>
+          <w:sz w:val="24"/>
+          <w:szCs w:val="24"/>
+        </w:rPr>
+        <w:t xml:space="preserve"> can be defined as ‘moral conviction’. </w:t>
+      </w:r>
+      <w:r>
+        <w:rPr>
+          <w:sz w:val="24"/>
+          <w:szCs w:val="24"/>
+        </w:rPr>
+        <w:t xml:space="preserve">A great deal of attitudes that individuals hold </w:t>
+      </w:r>
+      <w:proofErr w:type="gramStart"/>
+      <w:r>
+        <w:rPr>
+          <w:sz w:val="24"/>
+          <w:szCs w:val="24"/>
+        </w:rPr>
+        <w:t>are</w:t>
+      </w:r>
+      <w:proofErr w:type="gramEnd"/>
+      <w:r>
+        <w:rPr>
+          <w:sz w:val="24"/>
+          <w:szCs w:val="24"/>
+        </w:rPr>
+        <w:t xml:space="preserve"> based on a low level of moral conviction (e.g., Coke vs. Pepsi), and are relatively easier to change as a result. However</w:t>
+      </w:r>
+      <w:proofErr w:type="gramStart"/>
+      <w:r>
+        <w:rPr>
+          <w:sz w:val="24"/>
+          <w:szCs w:val="24"/>
+        </w:rPr>
+        <w:t xml:space="preserve">, on </w:t>
       </w:r>
       <w:proofErr w:type="spellStart"/>
       <w:r>
         <w:rPr>
           <w:sz w:val="24"/>
           <w:szCs w:val="24"/>
-          <w:highlight w:val="yellow"/>
-        </w:rPr>
-        <w:t>Skitka</w:t>
+        </w:rPr>
+        <w:t>attititudes</w:t>
       </w:r>
       <w:proofErr w:type="spellEnd"/>
-      <w:r>
-        <w:rPr>
-          <w:sz w:val="24"/>
-          <w:szCs w:val="24"/>
-          <w:highlight w:val="yellow"/>
-        </w:rPr>
-        <w:t>, 2005; Kidder, 2015</w:t>
-      </w:r>
-      <w:r>
-        <w:rPr>
-          <w:sz w:val="24"/>
-          <w:szCs w:val="24"/>
-        </w:rPr>
-        <w:t>). This increased psychological distance manifests itself in strong peer independence when considering willingness to change.</w:t>
-      </w:r>
-      <w:commentRangeEnd w:id="16"/>
-      <w:r>
-        <w:rPr>
-          <w:rStyle w:val="CommentReference"/>
-        </w:rPr>
-        <w:commentReference w:id="16"/>
-      </w:r>
-      <w:commentRangeEnd w:id="17"/>
-      <w:r>
-        <w:rPr>
-          <w:rStyle w:val="CommentReference"/>
-        </w:rPr>
-        <w:commentReference w:id="17"/>
-      </w:r>
-      <w:commentRangeEnd w:id="18"/>
-      <w:r>
-        <w:rPr>
-          <w:rStyle w:val="CommentReference"/>
-        </w:rPr>
-        <w:commentReference w:id="18"/>
+      <w:proofErr w:type="gramEnd"/>
+      <w:r>
+        <w:rPr>
+          <w:sz w:val="24"/>
+          <w:szCs w:val="24"/>
+        </w:rPr>
+        <w:t xml:space="preserve"> that are strongly grounded in moral conviction (e.g., abortion, capital punishment, etc.) </w:t>
       </w:r>
     </w:p>
     <w:p>
@@ -2613,13 +2598,6 @@
           <w:szCs w:val="24"/>
         </w:rPr>
       </w:pPr>
-      <w:r>
-        <w:rPr>
-          <w:sz w:val="24"/>
-          <w:szCs w:val="24"/>
-        </w:rPr>
-        <w:t>###</w:t>
-      </w:r>
     </w:p>
     <w:p>
       <w:pPr>
@@ -2629,6 +2607,29 @@
           <w:szCs w:val="24"/>
         </w:rPr>
       </w:pPr>
+      <w:r>
+        <w:rPr>
+          <w:sz w:val="24"/>
+          <w:szCs w:val="24"/>
+        </w:rPr>
+        <w:t xml:space="preserve">The phenomena of ‘moral conviction’ </w:t>
+      </w:r>
+      <w:proofErr w:type="gramStart"/>
+      <w:r>
+        <w:rPr>
+          <w:sz w:val="24"/>
+          <w:szCs w:val="24"/>
+        </w:rPr>
+        <w:t>is</w:t>
+      </w:r>
+      <w:proofErr w:type="gramEnd"/>
+      <w:r>
+        <w:rPr>
+          <w:sz w:val="24"/>
+          <w:szCs w:val="24"/>
+        </w:rPr>
+        <w:t xml:space="preserve"> particularly applicable to attitude change about UHC, </w:t>
+      </w:r>
     </w:p>
     <w:p>
       <w:pPr>
@@ -2647,6 +2648,29 @@
           <w:szCs w:val="24"/>
         </w:rPr>
       </w:pPr>
+      <w:r>
+        <w:rPr>
+          <w:sz w:val="24"/>
+          <w:szCs w:val="24"/>
+        </w:rPr>
+        <w:t xml:space="preserve">#Consider leeching later written material and filling this out sequentially </w:t>
+      </w:r>
+      <w:proofErr w:type="gramStart"/>
+      <w:r>
+        <w:rPr>
+          <w:sz w:val="24"/>
+          <w:szCs w:val="24"/>
+        </w:rPr>
+        <w:t>in order to</w:t>
+      </w:r>
+      <w:proofErr w:type="gramEnd"/>
+      <w:r>
+        <w:rPr>
+          <w:sz w:val="24"/>
+          <w:szCs w:val="24"/>
+        </w:rPr>
+        <w:t xml:space="preserve"> add body and weight.?</w:t>
+      </w:r>
     </w:p>
     <w:p>
       <w:pPr>
@@ -2869,7 +2893,6 @@
           <w:sz w:val="24"/>
           <w:szCs w:val="24"/>
         </w:rPr>
-        <w:lastRenderedPageBreak/>
         <w:t>Given the impact of moral conviction on public perception of issues</w:t>
       </w:r>
       <w:commentRangeEnd w:id="20"/>
@@ -3295,7 +3318,15 @@
           <w:sz w:val="24"/>
           <w:szCs w:val="24"/>
         </w:rPr>
-        <w:t xml:space="preserve"> of a topic is not just right, but an absolute, that others around them do or should share</w:t>
+        <w:t xml:space="preserve"> of a topic is not just right, but an absolute, that </w:t>
+      </w:r>
+      <w:r>
+        <w:rPr>
+          <w:sz w:val="24"/>
+          <w:szCs w:val="24"/>
+        </w:rPr>
+        <w:lastRenderedPageBreak/>
+        <w:t>others around them do or should share</w:t>
       </w:r>
       <w:r>
         <w:rPr>
@@ -3512,359 +3543,366 @@
           <w:sz w:val="24"/>
           <w:szCs w:val="24"/>
         </w:rPr>
+        <w:t>Positions that are not held due to moral conviction</w:t>
+      </w:r>
+      <w:r>
+        <w:rPr>
+          <w:sz w:val="24"/>
+          <w:szCs w:val="24"/>
+        </w:rPr>
+        <w:t xml:space="preserve"> </w:t>
+      </w:r>
+      <w:proofErr w:type="gramStart"/>
+      <w:r>
+        <w:rPr>
+          <w:sz w:val="24"/>
+          <w:szCs w:val="24"/>
+        </w:rPr>
+        <w:t>thus</w:t>
+      </w:r>
+      <w:r>
+        <w:rPr>
+          <w:sz w:val="24"/>
+          <w:szCs w:val="24"/>
+        </w:rPr>
+        <w:t xml:space="preserve"> </w:t>
+      </w:r>
+      <w:r>
+        <w:rPr>
+          <w:sz w:val="24"/>
+          <w:szCs w:val="24"/>
+        </w:rPr>
+        <w:t>can</w:t>
+      </w:r>
+      <w:proofErr w:type="gramEnd"/>
+      <w:r>
+        <w:rPr>
+          <w:sz w:val="24"/>
+          <w:szCs w:val="24"/>
+        </w:rPr>
+        <w:t xml:space="preserve"> be</w:t>
+      </w:r>
+      <w:r>
+        <w:rPr>
+          <w:sz w:val="24"/>
+          <w:szCs w:val="24"/>
+        </w:rPr>
+        <w:t xml:space="preserve"> made due to preference</w:t>
+      </w:r>
+      <w:r>
+        <w:rPr>
+          <w:sz w:val="24"/>
+          <w:szCs w:val="24"/>
+        </w:rPr>
+        <w:t xml:space="preserve"> (</w:t>
+      </w:r>
+      <w:proofErr w:type="gramStart"/>
+      <w:r>
+        <w:rPr>
+          <w:sz w:val="24"/>
+          <w:szCs w:val="24"/>
+        </w:rPr>
+        <w:t>e.g.</w:t>
+      </w:r>
+      <w:proofErr w:type="gramEnd"/>
+      <w:r>
+        <w:rPr>
+          <w:sz w:val="24"/>
+          <w:szCs w:val="24"/>
+        </w:rPr>
+        <w:t xml:space="preserve"> Coke or Pepsi?)</w:t>
+      </w:r>
+      <w:r>
+        <w:rPr>
+          <w:sz w:val="24"/>
+          <w:szCs w:val="24"/>
+        </w:rPr>
+        <w:t xml:space="preserve"> or</w:t>
+      </w:r>
+      <w:r>
+        <w:rPr>
+          <w:sz w:val="24"/>
+          <w:szCs w:val="24"/>
+        </w:rPr>
+        <w:t xml:space="preserve"> deference to a social </w:t>
+      </w:r>
+      <w:r>
+        <w:rPr>
+          <w:sz w:val="24"/>
+          <w:szCs w:val="24"/>
+        </w:rPr>
+        <w:t xml:space="preserve">(e.g. the opinions of friends, family, neighbors, etc.) </w:t>
+      </w:r>
+      <w:r>
+        <w:rPr>
+          <w:sz w:val="24"/>
+          <w:szCs w:val="24"/>
+        </w:rPr>
+        <w:t>consensus</w:t>
+      </w:r>
+      <w:r>
+        <w:rPr>
+          <w:sz w:val="24"/>
+          <w:szCs w:val="24"/>
+        </w:rPr>
+        <w:t xml:space="preserve"> </w:t>
+      </w:r>
+      <w:r>
+        <w:rPr>
+          <w:sz w:val="24"/>
+          <w:szCs w:val="24"/>
+          <w:highlight w:val="yellow"/>
+        </w:rPr>
+        <w:t>(</w:t>
+      </w:r>
+      <w:proofErr w:type="spellStart"/>
+      <w:r>
+        <w:rPr>
+          <w:sz w:val="24"/>
+          <w:szCs w:val="24"/>
+          <w:highlight w:val="yellow"/>
+        </w:rPr>
+        <w:t>Skitka</w:t>
+      </w:r>
+      <w:proofErr w:type="spellEnd"/>
+      <w:r>
+        <w:rPr>
+          <w:sz w:val="24"/>
+          <w:szCs w:val="24"/>
+          <w:highlight w:val="yellow"/>
+        </w:rPr>
+        <w:t>, 2010; Tauber, 2014)</w:t>
+      </w:r>
+      <w:r>
+        <w:rPr>
+          <w:sz w:val="24"/>
+          <w:szCs w:val="24"/>
+        </w:rPr>
+        <w:t xml:space="preserve">. </w:t>
+      </w:r>
+      <w:r>
+        <w:rPr>
+          <w:sz w:val="24"/>
+          <w:szCs w:val="24"/>
+        </w:rPr>
+        <w:t>While there is very little general agreement of what issues are generally considered to have moral conviction in the public,</w:t>
+      </w:r>
+      <w:r>
+        <w:rPr>
+          <w:sz w:val="24"/>
+          <w:szCs w:val="24"/>
+        </w:rPr>
+        <w:t xml:space="preserve"> </w:t>
+      </w:r>
+      <w:r>
+        <w:rPr>
+          <w:sz w:val="24"/>
+          <w:szCs w:val="24"/>
+        </w:rPr>
+        <w:t xml:space="preserve">there is clear evidence that </w:t>
+      </w:r>
+      <w:r>
+        <w:rPr>
+          <w:sz w:val="24"/>
+          <w:szCs w:val="24"/>
+        </w:rPr>
+        <w:t xml:space="preserve">public perception of what issues are moral </w:t>
+      </w:r>
+      <w:r>
+        <w:rPr>
+          <w:sz w:val="24"/>
+          <w:szCs w:val="24"/>
+        </w:rPr>
+        <w:t>change</w:t>
+      </w:r>
+      <w:r>
+        <w:rPr>
+          <w:sz w:val="24"/>
+          <w:szCs w:val="24"/>
+        </w:rPr>
+        <w:t>s over time</w:t>
+      </w:r>
+      <w:r>
+        <w:rPr>
+          <w:sz w:val="24"/>
+          <w:szCs w:val="24"/>
+        </w:rPr>
+        <w:t>. For example, things that were once preferences (cigarette smoking in the 20’s-30’s) can evolve into morally weighted judgements (smoking seen as an ‘uncouth’ habit), that can even have real consequences (</w:t>
+      </w:r>
+      <w:proofErr w:type="gramStart"/>
+      <w:r>
+        <w:rPr>
+          <w:sz w:val="24"/>
+          <w:szCs w:val="24"/>
+        </w:rPr>
+        <w:t>e.g.</w:t>
+      </w:r>
+      <w:proofErr w:type="gramEnd"/>
+      <w:r>
+        <w:rPr>
+          <w:sz w:val="24"/>
+          <w:szCs w:val="24"/>
+        </w:rPr>
+        <w:t xml:space="preserve"> public smoking being banned in many venues) as the society around the concept changes </w:t>
+      </w:r>
+      <w:r>
+        <w:rPr>
+          <w:sz w:val="24"/>
+          <w:szCs w:val="24"/>
+          <w:highlight w:val="yellow"/>
+        </w:rPr>
+        <w:t>(Rozin, 1999)</w:t>
+      </w:r>
+      <w:r>
+        <w:rPr>
+          <w:sz w:val="24"/>
+          <w:szCs w:val="24"/>
+        </w:rPr>
+        <w:t>.</w:t>
+      </w:r>
+      <w:r>
+        <w:rPr>
+          <w:sz w:val="24"/>
+          <w:szCs w:val="24"/>
+        </w:rPr>
+        <w:t xml:space="preserve"> While this process of ‘moralization’ can happen over time naturally, </w:t>
+      </w:r>
+      <w:r>
+        <w:rPr>
+          <w:sz w:val="24"/>
+          <w:szCs w:val="24"/>
+        </w:rPr>
+        <w:t>moral convictions can also be manipulated using framing effects</w:t>
+      </w:r>
+      <w:r>
+        <w:rPr>
+          <w:sz w:val="24"/>
+          <w:szCs w:val="24"/>
+        </w:rPr>
+        <w:t xml:space="preserve"> (</w:t>
+      </w:r>
+      <w:proofErr w:type="spellStart"/>
+      <w:r>
+        <w:rPr>
+          <w:sz w:val="24"/>
+          <w:szCs w:val="24"/>
+          <w:highlight w:val="yellow"/>
+        </w:rPr>
+        <w:t>Kodapanakkal</w:t>
+      </w:r>
+      <w:proofErr w:type="spellEnd"/>
+      <w:r>
+        <w:rPr>
+          <w:sz w:val="24"/>
+          <w:szCs w:val="24"/>
+          <w:highlight w:val="yellow"/>
+        </w:rPr>
+        <w:t>, 2021</w:t>
+      </w:r>
+      <w:r>
+        <w:rPr>
+          <w:sz w:val="24"/>
+          <w:szCs w:val="24"/>
+        </w:rPr>
+        <w:t xml:space="preserve">; </w:t>
+      </w:r>
+      <w:r>
+        <w:rPr>
+          <w:sz w:val="24"/>
+          <w:szCs w:val="24"/>
+          <w:highlight w:val="yellow"/>
+        </w:rPr>
+        <w:t>Clifford, 2017</w:t>
+      </w:r>
+      <w:r>
+        <w:rPr>
+          <w:sz w:val="24"/>
+          <w:szCs w:val="24"/>
+        </w:rPr>
+        <w:t>;</w:t>
+      </w:r>
+      <w:r>
+        <w:rPr>
+          <w:sz w:val="24"/>
+          <w:szCs w:val="24"/>
+        </w:rPr>
+        <w:t xml:space="preserve"> </w:t>
+      </w:r>
+      <w:r>
+        <w:rPr>
+          <w:sz w:val="24"/>
+          <w:szCs w:val="24"/>
+          <w:highlight w:val="yellow"/>
+        </w:rPr>
+        <w:t xml:space="preserve">Wisneski &amp; </w:t>
+      </w:r>
+      <w:proofErr w:type="spellStart"/>
+      <w:r>
+        <w:rPr>
+          <w:sz w:val="24"/>
+          <w:szCs w:val="24"/>
+          <w:highlight w:val="yellow"/>
+        </w:rPr>
+        <w:t>Skitka</w:t>
+      </w:r>
+      <w:proofErr w:type="spellEnd"/>
+      <w:r>
+        <w:rPr>
+          <w:sz w:val="24"/>
+          <w:szCs w:val="24"/>
+          <w:highlight w:val="yellow"/>
+        </w:rPr>
+        <w:t>, 2017</w:t>
+      </w:r>
+      <w:r>
+        <w:rPr>
+          <w:sz w:val="24"/>
+          <w:szCs w:val="24"/>
+        </w:rPr>
+        <w:t>)</w:t>
+      </w:r>
+      <w:r>
+        <w:rPr>
+          <w:sz w:val="24"/>
+          <w:szCs w:val="24"/>
+        </w:rPr>
+        <w:t xml:space="preserve">. </w:t>
+      </w:r>
+      <w:r>
+        <w:rPr>
+          <w:sz w:val="24"/>
+          <w:szCs w:val="24"/>
+        </w:rPr>
+        <w:t xml:space="preserve">The use of persuasive arguments </w:t>
+      </w:r>
+      <w:r>
+        <w:rPr>
+          <w:sz w:val="24"/>
+          <w:szCs w:val="24"/>
+        </w:rPr>
+        <w:t>contain</w:t>
+      </w:r>
+      <w:r>
+        <w:rPr>
+          <w:sz w:val="24"/>
+          <w:szCs w:val="24"/>
+        </w:rPr>
+        <w:t>ing</w:t>
+      </w:r>
+      <w:r>
+        <w:rPr>
+          <w:sz w:val="24"/>
+          <w:szCs w:val="24"/>
+        </w:rPr>
+        <w:t xml:space="preserve"> harm, fairness, and liberty based moral keywords (e.g. harm, misuse, freedom, liberty, immoral, consequences, </w:t>
+      </w:r>
+      <w:r>
+        <w:rPr>
+          <w:sz w:val="24"/>
+          <w:szCs w:val="24"/>
+        </w:rPr>
         <w:lastRenderedPageBreak/>
-        <w:t>Positions that are not held due to moral conviction</w:t>
-      </w:r>
-      <w:r>
-        <w:rPr>
-          <w:sz w:val="24"/>
-          <w:szCs w:val="24"/>
-        </w:rPr>
-        <w:t xml:space="preserve"> </w:t>
-      </w:r>
-      <w:proofErr w:type="gramStart"/>
-      <w:r>
-        <w:rPr>
-          <w:sz w:val="24"/>
-          <w:szCs w:val="24"/>
-        </w:rPr>
-        <w:t>thus</w:t>
-      </w:r>
-      <w:r>
-        <w:rPr>
-          <w:sz w:val="24"/>
-          <w:szCs w:val="24"/>
-        </w:rPr>
-        <w:t xml:space="preserve"> </w:t>
-      </w:r>
-      <w:r>
-        <w:rPr>
-          <w:sz w:val="24"/>
-          <w:szCs w:val="24"/>
-        </w:rPr>
-        <w:t>can</w:t>
-      </w:r>
-      <w:proofErr w:type="gramEnd"/>
-      <w:r>
-        <w:rPr>
-          <w:sz w:val="24"/>
-          <w:szCs w:val="24"/>
-        </w:rPr>
-        <w:t xml:space="preserve"> be</w:t>
-      </w:r>
-      <w:r>
-        <w:rPr>
-          <w:sz w:val="24"/>
-          <w:szCs w:val="24"/>
-        </w:rPr>
-        <w:t xml:space="preserve"> made due to preference</w:t>
-      </w:r>
-      <w:r>
-        <w:rPr>
-          <w:sz w:val="24"/>
-          <w:szCs w:val="24"/>
-        </w:rPr>
-        <w:t xml:space="preserve"> (</w:t>
-      </w:r>
-      <w:proofErr w:type="gramStart"/>
-      <w:r>
-        <w:rPr>
-          <w:sz w:val="24"/>
-          <w:szCs w:val="24"/>
-        </w:rPr>
-        <w:t>e.g.</w:t>
-      </w:r>
-      <w:proofErr w:type="gramEnd"/>
-      <w:r>
-        <w:rPr>
-          <w:sz w:val="24"/>
-          <w:szCs w:val="24"/>
-        </w:rPr>
-        <w:t xml:space="preserve"> Coke or Pepsi?)</w:t>
-      </w:r>
-      <w:r>
-        <w:rPr>
-          <w:sz w:val="24"/>
-          <w:szCs w:val="24"/>
-        </w:rPr>
-        <w:t xml:space="preserve"> or</w:t>
-      </w:r>
-      <w:r>
-        <w:rPr>
-          <w:sz w:val="24"/>
-          <w:szCs w:val="24"/>
-        </w:rPr>
-        <w:t xml:space="preserve"> deference to a social </w:t>
-      </w:r>
-      <w:r>
-        <w:rPr>
-          <w:sz w:val="24"/>
-          <w:szCs w:val="24"/>
-        </w:rPr>
-        <w:t xml:space="preserve">(e.g. the opinions of friends, family, neighbors, etc.) </w:t>
-      </w:r>
-      <w:r>
-        <w:rPr>
-          <w:sz w:val="24"/>
-          <w:szCs w:val="24"/>
-        </w:rPr>
-        <w:t>consensus</w:t>
-      </w:r>
-      <w:r>
-        <w:rPr>
-          <w:sz w:val="24"/>
-          <w:szCs w:val="24"/>
-        </w:rPr>
-        <w:t xml:space="preserve"> </w:t>
-      </w:r>
-      <w:r>
-        <w:rPr>
-          <w:sz w:val="24"/>
-          <w:szCs w:val="24"/>
-          <w:highlight w:val="yellow"/>
-        </w:rPr>
-        <w:t>(</w:t>
-      </w:r>
-      <w:proofErr w:type="spellStart"/>
-      <w:r>
-        <w:rPr>
-          <w:sz w:val="24"/>
-          <w:szCs w:val="24"/>
-          <w:highlight w:val="yellow"/>
-        </w:rPr>
-        <w:t>Skitka</w:t>
-      </w:r>
-      <w:proofErr w:type="spellEnd"/>
-      <w:r>
-        <w:rPr>
-          <w:sz w:val="24"/>
-          <w:szCs w:val="24"/>
-          <w:highlight w:val="yellow"/>
-        </w:rPr>
-        <w:t>, 2010; Tauber, 2014)</w:t>
-      </w:r>
-      <w:r>
-        <w:rPr>
-          <w:sz w:val="24"/>
-          <w:szCs w:val="24"/>
-        </w:rPr>
-        <w:t xml:space="preserve">. </w:t>
-      </w:r>
-      <w:r>
-        <w:rPr>
-          <w:sz w:val="24"/>
-          <w:szCs w:val="24"/>
-        </w:rPr>
-        <w:t>While there is very little general agreement of what issues are generally considered to have moral conviction in the public,</w:t>
-      </w:r>
-      <w:r>
-        <w:rPr>
-          <w:sz w:val="24"/>
-          <w:szCs w:val="24"/>
-        </w:rPr>
-        <w:t xml:space="preserve"> </w:t>
-      </w:r>
-      <w:r>
-        <w:rPr>
-          <w:sz w:val="24"/>
-          <w:szCs w:val="24"/>
-        </w:rPr>
-        <w:t xml:space="preserve">there is clear evidence that </w:t>
-      </w:r>
-      <w:r>
-        <w:rPr>
-          <w:sz w:val="24"/>
-          <w:szCs w:val="24"/>
-        </w:rPr>
-        <w:t xml:space="preserve">public perception of what issues are moral </w:t>
-      </w:r>
-      <w:r>
-        <w:rPr>
-          <w:sz w:val="24"/>
-          <w:szCs w:val="24"/>
-        </w:rPr>
-        <w:t>change</w:t>
-      </w:r>
-      <w:r>
-        <w:rPr>
-          <w:sz w:val="24"/>
-          <w:szCs w:val="24"/>
-        </w:rPr>
-        <w:t>s over time</w:t>
-      </w:r>
-      <w:r>
-        <w:rPr>
-          <w:sz w:val="24"/>
-          <w:szCs w:val="24"/>
-        </w:rPr>
-        <w:t>. For example, things that were once preferences (cigarette smoking in the 20’s-30’s) can evolve into morally weighted judgements (smoking seen as an ‘uncouth’ habit), that can even have real consequences (</w:t>
-      </w:r>
-      <w:proofErr w:type="gramStart"/>
-      <w:r>
-        <w:rPr>
-          <w:sz w:val="24"/>
-          <w:szCs w:val="24"/>
-        </w:rPr>
-        <w:t>e.g.</w:t>
-      </w:r>
-      <w:proofErr w:type="gramEnd"/>
-      <w:r>
-        <w:rPr>
-          <w:sz w:val="24"/>
-          <w:szCs w:val="24"/>
-        </w:rPr>
-        <w:t xml:space="preserve"> public smoking being banned in many venues) as the society around the concept changes </w:t>
-      </w:r>
-      <w:r>
-        <w:rPr>
-          <w:sz w:val="24"/>
-          <w:szCs w:val="24"/>
-          <w:highlight w:val="yellow"/>
-        </w:rPr>
-        <w:t>(Rozin, 1999)</w:t>
-      </w:r>
-      <w:r>
-        <w:rPr>
-          <w:sz w:val="24"/>
-          <w:szCs w:val="24"/>
-        </w:rPr>
-        <w:t>.</w:t>
-      </w:r>
-      <w:r>
-        <w:rPr>
-          <w:sz w:val="24"/>
-          <w:szCs w:val="24"/>
-        </w:rPr>
-        <w:t xml:space="preserve"> While this process of ‘moralization’ can happen over time naturally, </w:t>
-      </w:r>
-      <w:r>
-        <w:rPr>
-          <w:sz w:val="24"/>
-          <w:szCs w:val="24"/>
-        </w:rPr>
-        <w:t>moral convictions can also be manipulated using framing effects</w:t>
-      </w:r>
-      <w:r>
-        <w:rPr>
-          <w:sz w:val="24"/>
-          <w:szCs w:val="24"/>
-        </w:rPr>
-        <w:t xml:space="preserve"> (</w:t>
-      </w:r>
-      <w:proofErr w:type="spellStart"/>
-      <w:r>
-        <w:rPr>
-          <w:sz w:val="24"/>
-          <w:szCs w:val="24"/>
-          <w:highlight w:val="yellow"/>
-        </w:rPr>
-        <w:t>Kodapanakkal</w:t>
-      </w:r>
-      <w:proofErr w:type="spellEnd"/>
-      <w:r>
-        <w:rPr>
-          <w:sz w:val="24"/>
-          <w:szCs w:val="24"/>
-          <w:highlight w:val="yellow"/>
-        </w:rPr>
-        <w:t>, 2021</w:t>
-      </w:r>
-      <w:r>
-        <w:rPr>
-          <w:sz w:val="24"/>
-          <w:szCs w:val="24"/>
-        </w:rPr>
-        <w:t xml:space="preserve">; </w:t>
-      </w:r>
-      <w:r>
-        <w:rPr>
-          <w:sz w:val="24"/>
-          <w:szCs w:val="24"/>
-          <w:highlight w:val="yellow"/>
-        </w:rPr>
-        <w:t>Clifford, 2017</w:t>
-      </w:r>
-      <w:r>
-        <w:rPr>
-          <w:sz w:val="24"/>
-          <w:szCs w:val="24"/>
-        </w:rPr>
-        <w:t>;</w:t>
-      </w:r>
-      <w:r>
-        <w:rPr>
-          <w:sz w:val="24"/>
-          <w:szCs w:val="24"/>
-        </w:rPr>
-        <w:t xml:space="preserve"> </w:t>
-      </w:r>
-      <w:r>
-        <w:rPr>
-          <w:sz w:val="24"/>
-          <w:szCs w:val="24"/>
-          <w:highlight w:val="yellow"/>
-        </w:rPr>
-        <w:t xml:space="preserve">Wisneski &amp; </w:t>
-      </w:r>
-      <w:proofErr w:type="spellStart"/>
-      <w:r>
-        <w:rPr>
-          <w:sz w:val="24"/>
-          <w:szCs w:val="24"/>
-          <w:highlight w:val="yellow"/>
-        </w:rPr>
-        <w:t>Skitka</w:t>
-      </w:r>
-      <w:proofErr w:type="spellEnd"/>
-      <w:r>
-        <w:rPr>
-          <w:sz w:val="24"/>
-          <w:szCs w:val="24"/>
-          <w:highlight w:val="yellow"/>
-        </w:rPr>
-        <w:t>, 2017</w:t>
-      </w:r>
-      <w:r>
-        <w:rPr>
-          <w:sz w:val="24"/>
-          <w:szCs w:val="24"/>
-        </w:rPr>
-        <w:t>)</w:t>
-      </w:r>
-      <w:r>
-        <w:rPr>
-          <w:sz w:val="24"/>
-          <w:szCs w:val="24"/>
-        </w:rPr>
-        <w:t xml:space="preserve">. </w:t>
-      </w:r>
-      <w:r>
-        <w:rPr>
-          <w:sz w:val="24"/>
-          <w:szCs w:val="24"/>
-        </w:rPr>
-        <w:t xml:space="preserve">The use of persuasive arguments </w:t>
-      </w:r>
-      <w:r>
-        <w:rPr>
-          <w:sz w:val="24"/>
-          <w:szCs w:val="24"/>
-        </w:rPr>
-        <w:t>contain</w:t>
-      </w:r>
-      <w:r>
-        <w:rPr>
-          <w:sz w:val="24"/>
-          <w:szCs w:val="24"/>
-        </w:rPr>
-        <w:t>ing</w:t>
-      </w:r>
-      <w:r>
-        <w:rPr>
-          <w:sz w:val="24"/>
-          <w:szCs w:val="24"/>
-        </w:rPr>
-        <w:t xml:space="preserve"> harm, fairness, and liberty based moral keywords (e.g. harm, misuse, freedom, liberty, immoral, consequences, etc.)</w:t>
+        <w:t>etc.)</w:t>
       </w:r>
       <w:r>
         <w:rPr>
@@ -4072,7 +4110,6 @@
           <w:sz w:val="24"/>
           <w:szCs w:val="24"/>
         </w:rPr>
-        <w:lastRenderedPageBreak/>
         <w:t>While previous research has been relatively</w:t>
       </w:r>
       <w:r>
@@ -4381,7 +4418,16 @@
           <w:szCs w:val="24"/>
           <w:highlight w:val="yellow"/>
         </w:rPr>
-        <w:t>(Tauber, 2013)</w:t>
+        <w:t xml:space="preserve">(Tauber, </w:t>
+      </w:r>
+      <w:r>
+        <w:rPr>
+          <w:sz w:val="24"/>
+          <w:szCs w:val="24"/>
+          <w:highlight w:val="yellow"/>
+        </w:rPr>
+        <w:lastRenderedPageBreak/>
+        <w:t>2013)</w:t>
       </w:r>
       <w:r>
         <w:rPr>
@@ -4476,15 +4522,7 @@
           <w:sz w:val="24"/>
           <w:szCs w:val="24"/>
         </w:rPr>
-        <w:t xml:space="preserve">people </w:t>
-      </w:r>
-      <w:r>
-        <w:rPr>
-          <w:sz w:val="24"/>
-          <w:szCs w:val="24"/>
-        </w:rPr>
-        <w:lastRenderedPageBreak/>
-        <w:t xml:space="preserve">who have strong moral feelings in one direction </w:t>
+        <w:t xml:space="preserve">people who have strong moral feelings in one direction </w:t>
       </w:r>
       <w:r>
         <w:rPr>
@@ -4757,7 +4795,15 @@
           <w:sz w:val="24"/>
           <w:szCs w:val="24"/>
         </w:rPr>
-        <w:t>. As the previous research states, there is strong evidence that perception of changed social consensus will lead to conforming to that consensus. Thus, in conditions of high social consensus in favor of UHC, we would expect to see increased support for UHC, conversely, if there is low social consensus in favor of UHC, we would expect to see decreased support for U</w:t>
+        <w:t xml:space="preserve">. As the previous research states, there is strong evidence that perception of changed social consensus will lead to conforming to that consensus. Thus, in conditions of high social consensus in favor of UHC, we would expect to see increased support for UHC, conversely, if there is low social consensus in </w:t>
+      </w:r>
+      <w:r>
+        <w:rPr>
+          <w:sz w:val="24"/>
+          <w:szCs w:val="24"/>
+        </w:rPr>
+        <w:lastRenderedPageBreak/>
+        <w:t>favor of UHC, we would expect to see decreased support for U</w:t>
       </w:r>
       <w:r>
         <w:rPr>
@@ -4974,15 +5020,7 @@
           <w:sz w:val="24"/>
           <w:szCs w:val="24"/>
         </w:rPr>
-        <w:t xml:space="preserve">, defined as highlighting the moral or immoral elements in a </w:t>
-      </w:r>
-      <w:r>
-        <w:rPr>
-          <w:sz w:val="24"/>
-          <w:szCs w:val="24"/>
-        </w:rPr>
-        <w:lastRenderedPageBreak/>
-        <w:t>position on a moralized attitude,</w:t>
+        <w:t>, defined as highlighting the moral or immoral elements in a position on a moralized attitude,</w:t>
       </w:r>
       <w:r>
         <w:rPr>
@@ -5245,6 +5283,7 @@
           <w:sz w:val="32"/>
           <w:szCs w:val="32"/>
         </w:rPr>
+        <w:lastRenderedPageBreak/>
         <w:tab/>
       </w:r>
       <w:r>
@@ -5310,7 +5349,6 @@
           <w:sz w:val="24"/>
           <w:szCs w:val="24"/>
         </w:rPr>
-        <w:lastRenderedPageBreak/>
         <w:t>Our goal is to have 180 participants</w:t>
       </w:r>
       <w:commentRangeEnd w:id="34"/>
@@ -5434,6 +5472,7 @@
           <w:sz w:val="24"/>
           <w:szCs w:val="24"/>
         </w:rPr>
+        <w:lastRenderedPageBreak/>
         <w:drawing>
           <wp:inline distT="0" distB="0" distL="0" distR="0" wp14:anchorId="4DDA2E46" wp14:editId="42FCD732">
             <wp:extent cx="3364302" cy="4427903"/>
@@ -5556,11 +5595,7 @@
         <w:t>, that of support towards Universal Health Care (UHC), support for the death penalty, and belief in anthropogenic climate change,</w:t>
       </w:r>
       <w:r>
-        <w:t xml:space="preserve"> were taken from historical American public survey results (Economist – YouGov poll, 2017; Pew Research Polling, </w:t>
-      </w:r>
-      <w:r>
-        <w:lastRenderedPageBreak/>
-        <w:t>2020)</w:t>
+        <w:t xml:space="preserve"> were taken from historical American public survey results (Economist – YouGov poll, 2017; Pew Research Polling, 2020)</w:t>
       </w:r>
       <w:r>
         <w:t>.</w:t>
@@ -5594,6 +5629,7 @@
         <w:ind w:firstLine="720"/>
       </w:pPr>
       <w:r>
+        <w:lastRenderedPageBreak/>
         <w:t>Participants were</w:t>
       </w:r>
       <w:r>
@@ -5721,85 +5757,92 @@
         </w:rPr>
       </w:pPr>
       <w:r>
+        <w:tab/>
+      </w:r>
+      <w:r>
+        <w:rPr>
+          <w:sz w:val="24"/>
+          <w:szCs w:val="24"/>
+        </w:rPr>
+        <w:t>Participants were then asked to indicate on a Likert scale (from 1-7) how much ‘surprise’ they f</w:t>
+      </w:r>
+      <w:r>
+        <w:rPr>
+          <w:sz w:val="24"/>
+          <w:szCs w:val="24"/>
+        </w:rPr>
+        <w:t>elt after being given this feedback information. After</w:t>
+      </w:r>
+      <w:r>
+        <w:rPr>
+          <w:sz w:val="24"/>
+          <w:szCs w:val="24"/>
+        </w:rPr>
+        <w:t xml:space="preserve">wards, we asked the participants to </w:t>
+      </w:r>
+      <w:r>
+        <w:rPr>
+          <w:sz w:val="24"/>
+          <w:szCs w:val="24"/>
+        </w:rPr>
+        <w:t>estimate what they believe to be the percentage of ordinary Americans in 20</w:t>
+      </w:r>
+      <w:r>
+        <w:rPr>
+          <w:sz w:val="24"/>
+          <w:szCs w:val="24"/>
+        </w:rPr>
+        <w:t>23</w:t>
+      </w:r>
+      <w:r>
+        <w:rPr>
+          <w:sz w:val="24"/>
+          <w:szCs w:val="24"/>
+        </w:rPr>
+        <w:t xml:space="preserve"> that agreed with </w:t>
+      </w:r>
+      <w:r>
+        <w:rPr>
+          <w:sz w:val="24"/>
+          <w:szCs w:val="24"/>
+        </w:rPr>
+        <w:t xml:space="preserve">the same previous four issues. </w:t>
+      </w:r>
+      <w:r>
+        <w:rPr>
+          <w:sz w:val="24"/>
+          <w:szCs w:val="24"/>
+        </w:rPr>
+        <w:t>W</w:t>
+      </w:r>
+      <w:r>
+        <w:rPr>
+          <w:sz w:val="24"/>
+          <w:szCs w:val="24"/>
+        </w:rPr>
+        <w:t xml:space="preserve">e </w:t>
+      </w:r>
+      <w:r>
+        <w:rPr>
+          <w:sz w:val="24"/>
+          <w:szCs w:val="24"/>
+        </w:rPr>
+        <w:t xml:space="preserve">then </w:t>
+      </w:r>
+      <w:r>
+        <w:rPr>
+          <w:sz w:val="24"/>
+          <w:szCs w:val="24"/>
+        </w:rPr>
+        <w:t xml:space="preserve">re-assessed their support for our four </w:t>
+      </w:r>
+      <w:r>
+        <w:rPr>
+          <w:sz w:val="24"/>
+          <w:szCs w:val="24"/>
+        </w:rPr>
         <w:lastRenderedPageBreak/>
-        <w:tab/>
-      </w:r>
-      <w:r>
-        <w:rPr>
-          <w:sz w:val="24"/>
-          <w:szCs w:val="24"/>
-        </w:rPr>
-        <w:t>Participants were then asked to indicate on a Likert scale (from 1-7) how much ‘surprise’ they f</w:t>
-      </w:r>
-      <w:r>
-        <w:rPr>
-          <w:sz w:val="24"/>
-          <w:szCs w:val="24"/>
-        </w:rPr>
-        <w:t>elt after being given this feedback information. After</w:t>
-      </w:r>
-      <w:r>
-        <w:rPr>
-          <w:sz w:val="24"/>
-          <w:szCs w:val="24"/>
-        </w:rPr>
-        <w:t xml:space="preserve">wards, we asked the participants to </w:t>
-      </w:r>
-      <w:r>
-        <w:rPr>
-          <w:sz w:val="24"/>
-          <w:szCs w:val="24"/>
-        </w:rPr>
-        <w:t>estimate what they believe to be the percentage of ordinary Americans in 20</w:t>
-      </w:r>
-      <w:r>
-        <w:rPr>
-          <w:sz w:val="24"/>
-          <w:szCs w:val="24"/>
-        </w:rPr>
-        <w:t>23</w:t>
-      </w:r>
-      <w:r>
-        <w:rPr>
-          <w:sz w:val="24"/>
-          <w:szCs w:val="24"/>
-        </w:rPr>
-        <w:t xml:space="preserve"> that agreed with </w:t>
-      </w:r>
-      <w:r>
-        <w:rPr>
-          <w:sz w:val="24"/>
-          <w:szCs w:val="24"/>
-        </w:rPr>
-        <w:t xml:space="preserve">the same previous four issues. </w:t>
-      </w:r>
-      <w:r>
-        <w:rPr>
-          <w:sz w:val="24"/>
-          <w:szCs w:val="24"/>
-        </w:rPr>
-        <w:t>W</w:t>
-      </w:r>
-      <w:r>
-        <w:rPr>
-          <w:sz w:val="24"/>
-          <w:szCs w:val="24"/>
-        </w:rPr>
-        <w:t xml:space="preserve">e </w:t>
-      </w:r>
-      <w:r>
-        <w:rPr>
-          <w:sz w:val="24"/>
-          <w:szCs w:val="24"/>
-        </w:rPr>
-        <w:t xml:space="preserve">then </w:t>
-      </w:r>
-      <w:r>
-        <w:rPr>
-          <w:sz w:val="24"/>
-          <w:szCs w:val="24"/>
-        </w:rPr>
-        <w:t>re-assessed their support for our four measurement items again, to see if any changes occurred through the manipulation.</w:t>
+        <w:t>measurement items again, to see if any changes occurred through the manipulation.</w:t>
       </w:r>
       <w:r>
         <w:rPr>
@@ -6029,7 +6072,6 @@
           <w:sz w:val="24"/>
           <w:szCs w:val="24"/>
         </w:rPr>
-        <w:lastRenderedPageBreak/>
         <w:tab/>
         <w:t xml:space="preserve">Participants additionally were asked to complete a measure of their baseline deontological and utilitarian orientation. This was assessed using the Ethical Standards of Judgement Questionnaire (Love, 2018). This questionnaire is comprised of two segments, each segment assessing either utilitarian or deontological orientation respectively. Each segment consisted of six items measuring the aforementioned orientation; each item was measured on a </w:t>
       </w:r>
@@ -6039,6 +6081,7 @@
           <w:sz w:val="24"/>
           <w:szCs w:val="24"/>
         </w:rPr>
+        <w:lastRenderedPageBreak/>
         <w:t>5 point</w:t>
       </w:r>
       <w:proofErr w:type="gramEnd"/>
@@ -6264,15 +6307,7 @@
           <w:sz w:val="24"/>
           <w:szCs w:val="24"/>
         </w:rPr>
-        <w:t xml:space="preserve"> the relative distance between 2/3, 7/9, 12/13, 4/7, etc.). Performance on this task was measured as precision on the </w:t>
-      </w:r>
-      <w:r>
-        <w:rPr>
-          <w:sz w:val="24"/>
-          <w:szCs w:val="24"/>
-        </w:rPr>
-        <w:lastRenderedPageBreak/>
-        <w:t>number line estimation as a summation of the percentage of absolute error on all fractional placements.</w:t>
+        <w:t xml:space="preserve"> the relative distance between 2/3, 7/9, 12/13, 4/7, etc.). Performance on this task was measured as precision on the number line estimation as a summation of the percentage of absolute error on all fractional placements.</w:t>
       </w:r>
       <w:r>
         <w:rPr>
@@ -6322,6 +6357,7 @@
           <w:sz w:val="28"/>
           <w:szCs w:val="28"/>
         </w:rPr>
+        <w:lastRenderedPageBreak/>
         <w:t>Power and Statistical Analysis</w:t>
       </w:r>
       <w:commentRangeEnd w:id="42"/>
@@ -6436,7 +6472,6 @@
           <w:sz w:val="24"/>
           <w:szCs w:val="24"/>
         </w:rPr>
-        <w:lastRenderedPageBreak/>
         <w:t>Hypothesis 2: We hypothesize that in conditions of high social consensus, there will be no effect on support for Universal Health Care due to the individual differences in utilitarianism and deontology (</w:t>
       </w:r>
       <w:proofErr w:type="gramStart"/>
@@ -6504,6 +6539,7 @@
           <w:sz w:val="24"/>
           <w:szCs w:val="24"/>
         </w:rPr>
+        <w:lastRenderedPageBreak/>
         <w:tab/>
         <w:t xml:space="preserve">Descriptive statistics are summarized in the </w:t>
       </w:r>
@@ -6687,15 +6723,7 @@
           <w:sz w:val="24"/>
           <w:szCs w:val="24"/>
         </w:rPr>
-        <w:t xml:space="preserve">. Furthermore, we selected the issue of choosing to exercise, as an inherently non-moral issue, wherein literature indicates that the choice to exercise has </w:t>
-      </w:r>
-      <w:r>
-        <w:rPr>
-          <w:sz w:val="24"/>
-          <w:szCs w:val="24"/>
-        </w:rPr>
-        <w:lastRenderedPageBreak/>
-        <w:t xml:space="preserve">generally not been seen to reflect perceptions of the inherent goodness or badness of exercise itself </w:t>
+        <w:t xml:space="preserve">. Furthermore, we selected the issue of choosing to exercise, as an inherently non-moral issue, wherein literature indicates that the choice to exercise has generally not been seen to reflect perceptions of the inherent goodness or badness of exercise itself </w:t>
       </w:r>
       <w:r>
         <w:rPr>
@@ -6734,7 +6762,15 @@
           <w:sz w:val="24"/>
           <w:szCs w:val="24"/>
         </w:rPr>
-        <w:t xml:space="preserve">e would expect to see that if the social consensus intervention is effective, it is plausible that UHC is not a topic that the population experiences strong moral conviction about, as measured using </w:t>
+        <w:t xml:space="preserve">e would expect to see that if the social consensus intervention is effective, it is plausible that UHC is not a topic that the population </w:t>
+      </w:r>
+      <w:r>
+        <w:rPr>
+          <w:sz w:val="24"/>
+          <w:szCs w:val="24"/>
+        </w:rPr>
+        <w:lastRenderedPageBreak/>
+        <w:t xml:space="preserve">experiences strong moral conviction about, as measured using </w:t>
       </w:r>
       <w:proofErr w:type="spellStart"/>
       <w:r>
@@ -6934,11 +6970,7 @@
         <w:t xml:space="preserve"> are presented, </w:t>
       </w:r>
       <w:r>
-        <w:t xml:space="preserve">in a randomized </w:t>
-      </w:r>
-      <w:r>
-        <w:lastRenderedPageBreak/>
-        <w:t xml:space="preserve">order such that all participants are exposed to each block of content. </w:t>
+        <w:t xml:space="preserve">in a randomized order such that all participants are exposed to each block of content. </w:t>
       </w:r>
       <w:r>
         <w:t xml:space="preserve">Each block of </w:t>
@@ -6964,6 +6996,7 @@
       </w:pPr>
       <w:commentRangeStart w:id="48"/>
       <w:r>
+        <w:lastRenderedPageBreak/>
         <w:t xml:space="preserve">The </w:t>
       </w:r>
       <w:commentRangeEnd w:id="48"/>
@@ -7077,59 +7110,59 @@
         <w:t xml:space="preserve">, </w:t>
       </w:r>
       <w:r>
-        <w:t xml:space="preserve">next, we assess the relative moral conviction of the subject on this issue. Then further randomization </w:t>
+        <w:t xml:space="preserve">next, we assess the relative moral conviction of the subject on this issue. Then further randomization occurs, and our participants receive either one of two </w:t>
+      </w:r>
+      <w:r>
+        <w:t>essays</w:t>
+      </w:r>
+      <w:r>
+        <w:t xml:space="preserve"> in favor of supporting </w:t>
+      </w:r>
+      <w:r>
+        <w:t>exercise</w:t>
+      </w:r>
+      <w:r>
+        <w:t>,</w:t>
+      </w:r>
+      <w:r>
+        <w:t xml:space="preserve"> or a </w:t>
+      </w:r>
+      <w:r>
+        <w:t>‘</w:t>
+      </w:r>
+      <w:r>
+        <w:t>control</w:t>
+      </w:r>
+      <w:r>
+        <w:t>’</w:t>
+      </w:r>
+      <w:r>
+        <w:t xml:space="preserve"> statement describing what </w:t>
+      </w:r>
+      <w:r>
+        <w:t>country music</w:t>
+      </w:r>
+      <w:r>
+        <w:t xml:space="preserve"> is.</w:t>
+      </w:r>
+      <w:r>
+        <w:t xml:space="preserve"> </w:t>
+      </w:r>
+      <w:r>
+        <w:t xml:space="preserve">The first essay has a highly moralized framing supporting </w:t>
+      </w:r>
+      <w:r>
+        <w:t>exercise</w:t>
+      </w:r>
+      <w:r>
+        <w:t xml:space="preserve"> centered on </w:t>
+      </w:r>
+      <w:r>
+        <w:t xml:space="preserve">the perspective that exercise strengthens moral </w:t>
       </w:r>
       <w:r>
         <w:lastRenderedPageBreak/>
-        <w:t xml:space="preserve">occurs, and our participants receive either one of two </w:t>
-      </w:r>
-      <w:r>
-        <w:t>essays</w:t>
-      </w:r>
-      <w:r>
-        <w:t xml:space="preserve"> in favor of supporting </w:t>
-      </w:r>
-      <w:r>
-        <w:t>exercise</w:t>
-      </w:r>
-      <w:r>
-        <w:t>,</w:t>
-      </w:r>
-      <w:r>
-        <w:t xml:space="preserve"> or a </w:t>
-      </w:r>
-      <w:r>
-        <w:t>‘</w:t>
-      </w:r>
-      <w:r>
-        <w:t>control</w:t>
-      </w:r>
-      <w:r>
-        <w:t>’</w:t>
-      </w:r>
-      <w:r>
-        <w:t xml:space="preserve"> statement describing what </w:t>
-      </w:r>
-      <w:r>
-        <w:t>country music</w:t>
-      </w:r>
-      <w:r>
-        <w:t xml:space="preserve"> is.</w:t>
-      </w:r>
-      <w:r>
-        <w:t xml:space="preserve"> </w:t>
-      </w:r>
-      <w:r>
-        <w:t xml:space="preserve">The first essay has a highly moralized framing supporting </w:t>
-      </w:r>
-      <w:r>
-        <w:t>exercise</w:t>
-      </w:r>
-      <w:r>
-        <w:t xml:space="preserve"> centered on </w:t>
-      </w:r>
-      <w:r>
-        <w:t>the perspective that exercise strengthens moral character, leads to more ethical living, and that ignoring your own health and wellbeing is immoral</w:t>
+        <w:t>character, leads to more ethical living, and that ignoring your own health and wellbeing is immoral</w:t>
       </w:r>
       <w:r>
         <w:t xml:space="preserve">. The second essay has a </w:t>
@@ -7265,30 +7298,30 @@
         <w:t xml:space="preserve"> </w:t>
       </w:r>
       <w:r>
-        <w:t xml:space="preserve">The first essay has a highly moralized framing opposing capital punishment centered on the moral unacceptability of both accidental executions of the innocent and significant racial bias in sentencing. The second essay has a non-moral framing opposing capital punishment centered on the economic unacceptability of significantly increased cost to taxpayers, emphasizing the pragmatic downsides of capital punishment (greater burden on the </w:t>
+        <w:t xml:space="preserve">The first essay has a highly moralized framing opposing capital punishment centered on the moral unacceptability of both accidental executions of the innocent and significant racial bias in sentencing. The second essay has a non-moral framing opposing capital punishment centered on the economic unacceptability of significantly increased cost to taxpayers, emphasizing the pragmatic downsides of capital punishment (greater burden on the courts, longer time to final sentencing, roughly $1,000,000 per person greater cost relative to life sentencing, etc.). The control statement presents some brief, factually true, but neutral information neither in </w:t>
+      </w:r>
+      <w:proofErr w:type="gramStart"/>
+      <w:r>
+        <w:t>favor</w:t>
+      </w:r>
+      <w:proofErr w:type="gramEnd"/>
+      <w:r>
+        <w:t xml:space="preserve"> </w:t>
+      </w:r>
+      <w:proofErr w:type="gramStart"/>
+      <w:r>
+        <w:t>or</w:t>
+      </w:r>
+      <w:proofErr w:type="gramEnd"/>
+      <w:r>
+        <w:t xml:space="preserve"> opposition to capital punishment. </w:t>
+      </w:r>
+      <w:r>
+        <w:t xml:space="preserve">After being presented with </w:t>
       </w:r>
       <w:r>
         <w:lastRenderedPageBreak/>
-        <w:t xml:space="preserve">courts, longer time to final sentencing, roughly $1,000,000 per person greater cost relative to life sentencing, etc.). The control statement presents some brief, factually true, but neutral information neither in </w:t>
-      </w:r>
-      <w:proofErr w:type="gramStart"/>
-      <w:r>
-        <w:t>favor</w:t>
-      </w:r>
-      <w:proofErr w:type="gramEnd"/>
-      <w:r>
-        <w:t xml:space="preserve"> </w:t>
-      </w:r>
-      <w:proofErr w:type="gramStart"/>
-      <w:r>
-        <w:t>or</w:t>
-      </w:r>
-      <w:proofErr w:type="gramEnd"/>
-      <w:r>
-        <w:t xml:space="preserve"> opposition to capital punishment. </w:t>
-      </w:r>
-      <w:r>
-        <w:t xml:space="preserve">After being presented with this informational intervention, participants are exposed to a brief pamphlet consisting of relatively neutral, factual, information in </w:t>
+        <w:t xml:space="preserve">this informational intervention, participants are exposed to a brief pamphlet consisting of relatively neutral, factual, information in </w:t>
       </w:r>
       <w:r>
         <w:t>opposition to</w:t>
@@ -7465,7 +7498,63 @@
           <w:sz w:val="24"/>
           <w:szCs w:val="24"/>
         </w:rPr>
-        <w:t xml:space="preserve">Our government needs to implement Universal Health Care because basic population needs </w:t>
+        <w:t>Our government needs to implement Universal Health Care because basic population needs are not being met</w:t>
+      </w:r>
+      <w:r>
+        <w:rPr>
+          <w:sz w:val="24"/>
+          <w:szCs w:val="24"/>
+        </w:rPr>
+        <w:t>”</w:t>
+      </w:r>
+      <w:r>
+        <w:rPr>
+          <w:sz w:val="24"/>
+          <w:szCs w:val="24"/>
+        </w:rPr>
+        <w:t>),</w:t>
+      </w:r>
+      <w:r>
+        <w:rPr>
+          <w:sz w:val="24"/>
+          <w:szCs w:val="24"/>
+        </w:rPr>
+        <w:t xml:space="preserve"> adapted from Shen &amp; Labouff (2013</w:t>
+      </w:r>
+      <w:r>
+        <w:rPr>
+          <w:sz w:val="24"/>
+          <w:szCs w:val="24"/>
+        </w:rPr>
+        <w:t>)</w:t>
+      </w:r>
+      <w:r>
+        <w:rPr>
+          <w:sz w:val="24"/>
+          <w:szCs w:val="24"/>
+        </w:rPr>
+        <w:t xml:space="preserve">. Our outcome measurement for capital punishment is likewise the same as used in Study 1 </w:t>
+      </w:r>
+      <w:r>
+        <w:rPr>
+          <w:sz w:val="24"/>
+          <w:szCs w:val="24"/>
+        </w:rPr>
+        <w:t>("Capital Punishment (the Death Penalty) is necessary in America")</w:t>
+      </w:r>
+      <w:r>
+        <w:rPr>
+          <w:sz w:val="24"/>
+          <w:szCs w:val="24"/>
+        </w:rPr>
+        <w:t xml:space="preserve">, taken from </w:t>
+      </w:r>
+      <w:r>
+        <w:rPr>
+          <w:sz w:val="24"/>
+          <w:szCs w:val="24"/>
+        </w:rPr>
+        <w:t xml:space="preserve">Pew Research Polling (2021) on the American </w:t>
       </w:r>
       <w:r>
         <w:rPr>
@@ -7473,63 +7562,7 @@
           <w:szCs w:val="24"/>
         </w:rPr>
         <w:lastRenderedPageBreak/>
-        <w:t>are not being met</w:t>
-      </w:r>
-      <w:r>
-        <w:rPr>
-          <w:sz w:val="24"/>
-          <w:szCs w:val="24"/>
-        </w:rPr>
-        <w:t>”</w:t>
-      </w:r>
-      <w:r>
-        <w:rPr>
-          <w:sz w:val="24"/>
-          <w:szCs w:val="24"/>
-        </w:rPr>
-        <w:t>),</w:t>
-      </w:r>
-      <w:r>
-        <w:rPr>
-          <w:sz w:val="24"/>
-          <w:szCs w:val="24"/>
-        </w:rPr>
-        <w:t xml:space="preserve"> adapted from Shen &amp; Labouff (2013</w:t>
-      </w:r>
-      <w:r>
-        <w:rPr>
-          <w:sz w:val="24"/>
-          <w:szCs w:val="24"/>
-        </w:rPr>
-        <w:t>)</w:t>
-      </w:r>
-      <w:r>
-        <w:rPr>
-          <w:sz w:val="24"/>
-          <w:szCs w:val="24"/>
-        </w:rPr>
-        <w:t xml:space="preserve">. Our outcome measurement for capital punishment is likewise the same as used in Study 1 </w:t>
-      </w:r>
-      <w:r>
-        <w:rPr>
-          <w:sz w:val="24"/>
-          <w:szCs w:val="24"/>
-        </w:rPr>
-        <w:t>("Capital Punishment (the Death Penalty) is necessary in America")</w:t>
-      </w:r>
-      <w:r>
-        <w:rPr>
-          <w:sz w:val="24"/>
-          <w:szCs w:val="24"/>
-        </w:rPr>
-        <w:t xml:space="preserve">, taken from </w:t>
-      </w:r>
-      <w:r>
-        <w:rPr>
-          <w:sz w:val="24"/>
-          <w:szCs w:val="24"/>
-        </w:rPr>
-        <w:t xml:space="preserve">Pew Research Polling (2021) on the American public. Our measure for </w:t>
+        <w:t xml:space="preserve">public. Our measure for </w:t>
       </w:r>
       <w:r>
         <w:rPr>
@@ -7870,7 +7903,77 @@
           <w:sz w:val="24"/>
           <w:szCs w:val="24"/>
         </w:rPr>
-        <w:t xml:space="preserve">capital </w:t>
+        <w:t>capital punishment</w:t>
+      </w:r>
+      <w:r>
+        <w:rPr>
+          <w:sz w:val="24"/>
+          <w:szCs w:val="24"/>
+        </w:rPr>
+        <w:t xml:space="preserve">, support for UHC, </w:t>
+      </w:r>
+      <w:r>
+        <w:rPr>
+          <w:sz w:val="24"/>
+          <w:szCs w:val="24"/>
+        </w:rPr>
+        <w:t>exercise</w:t>
+      </w:r>
+      <w:r>
+        <w:rPr>
+          <w:sz w:val="24"/>
+          <w:szCs w:val="24"/>
+        </w:rPr>
+        <w:t xml:space="preserve">) were all treated as continuous variables. </w:t>
+      </w:r>
+      <w:r>
+        <w:rPr>
+          <w:sz w:val="24"/>
+          <w:szCs w:val="24"/>
+        </w:rPr>
+        <w:t>We plan on examining</w:t>
+      </w:r>
+      <w:r>
+        <w:rPr>
+          <w:sz w:val="24"/>
+          <w:szCs w:val="24"/>
+        </w:rPr>
+        <w:t xml:space="preserve"> the effects of experimental condition (</w:t>
+      </w:r>
+      <w:r>
+        <w:rPr>
+          <w:sz w:val="24"/>
+          <w:szCs w:val="24"/>
+        </w:rPr>
+        <w:t>moral, nonmoral, or neutral</w:t>
+      </w:r>
+      <w:r>
+        <w:rPr>
+          <w:sz w:val="24"/>
+          <w:szCs w:val="24"/>
+        </w:rPr>
+        <w:t>) and individual differences (health literacy</w:t>
+      </w:r>
+      <w:r>
+        <w:rPr>
+          <w:sz w:val="24"/>
+          <w:szCs w:val="24"/>
+        </w:rPr>
+        <w:t xml:space="preserve"> and subjective numeracy</w:t>
+      </w:r>
+      <w:r>
+        <w:rPr>
+          <w:sz w:val="24"/>
+          <w:szCs w:val="24"/>
+        </w:rPr>
+        <w:t xml:space="preserve">) on our outcome measure. We </w:t>
+      </w:r>
+      <w:r>
+        <w:rPr>
+          <w:sz w:val="24"/>
+          <w:szCs w:val="24"/>
+        </w:rPr>
+        <w:t xml:space="preserve">will </w:t>
       </w:r>
       <w:r>
         <w:rPr>
@@ -7878,83 +7981,6 @@
           <w:szCs w:val="24"/>
         </w:rPr>
         <w:lastRenderedPageBreak/>
-        <w:t>punishment</w:t>
-      </w:r>
-      <w:r>
-        <w:rPr>
-          <w:sz w:val="24"/>
-          <w:szCs w:val="24"/>
-        </w:rPr>
-        <w:t xml:space="preserve">, support for UHC, </w:t>
-      </w:r>
-      <w:r>
-        <w:rPr>
-          <w:sz w:val="24"/>
-          <w:szCs w:val="24"/>
-        </w:rPr>
-        <w:t>exercise</w:t>
-      </w:r>
-      <w:r>
-        <w:rPr>
-          <w:sz w:val="24"/>
-          <w:szCs w:val="24"/>
-        </w:rPr>
-        <w:t xml:space="preserve">) were all treated as continuous variables. </w:t>
-      </w:r>
-      <w:r>
-        <w:rPr>
-          <w:sz w:val="24"/>
-          <w:szCs w:val="24"/>
-        </w:rPr>
-        <w:t>We plan on examining</w:t>
-      </w:r>
-      <w:r>
-        <w:rPr>
-          <w:sz w:val="24"/>
-          <w:szCs w:val="24"/>
-        </w:rPr>
-        <w:t xml:space="preserve"> the effects of experimental condition (</w:t>
-      </w:r>
-      <w:r>
-        <w:rPr>
-          <w:sz w:val="24"/>
-          <w:szCs w:val="24"/>
-        </w:rPr>
-        <w:t>moral, nonmoral, or neutral</w:t>
-      </w:r>
-      <w:r>
-        <w:rPr>
-          <w:sz w:val="24"/>
-          <w:szCs w:val="24"/>
-        </w:rPr>
-        <w:t>) and individual differences (health literacy</w:t>
-      </w:r>
-      <w:r>
-        <w:rPr>
-          <w:sz w:val="24"/>
-          <w:szCs w:val="24"/>
-        </w:rPr>
-        <w:t xml:space="preserve"> and subjective numeracy</w:t>
-      </w:r>
-      <w:r>
-        <w:rPr>
-          <w:sz w:val="24"/>
-          <w:szCs w:val="24"/>
-        </w:rPr>
-        <w:t xml:space="preserve">) on our outcome measure. We </w:t>
-      </w:r>
-      <w:r>
-        <w:rPr>
-          <w:sz w:val="24"/>
-          <w:szCs w:val="24"/>
-        </w:rPr>
-        <w:t xml:space="preserve">will </w:t>
-      </w:r>
-      <w:r>
-        <w:rPr>
-          <w:sz w:val="24"/>
-          <w:szCs w:val="24"/>
-        </w:rPr>
         <w:t xml:space="preserve">examine the main effect, </w:t>
       </w:r>
       <w:r>
@@ -8132,7 +8158,14 @@
           <w:sz w:val="24"/>
           <w:szCs w:val="24"/>
         </w:rPr>
-        <w:t xml:space="preserve"> to a decrease in moral conviction (or at least no increase/change), and then looking at subjects that had an initial amount of high </w:t>
+        <w:t xml:space="preserve"> to a decrease in moral conviction (or at least no increase/change), and then looking at subjects that had an initial amount of high moral conviction, we would hope to see an increase in support across our three issues.</w:t>
+      </w:r>
+      <w:r>
+        <w:rPr>
+          <w:sz w:val="24"/>
+          <w:szCs w:val="24"/>
+        </w:rPr>
+        <w:t xml:space="preserve"> We would expect the increase in support across these three issues to be less in subjects that had initial amounts of high moral conviction, being presented with our moral experimental </w:t>
       </w:r>
       <w:r>
         <w:rPr>
@@ -8140,14 +8173,7 @@
           <w:szCs w:val="24"/>
         </w:rPr>
         <w:lastRenderedPageBreak/>
-        <w:t>moral conviction, we would hope to see an increase in support across our three issues.</w:t>
-      </w:r>
-      <w:r>
-        <w:rPr>
-          <w:sz w:val="24"/>
-          <w:szCs w:val="24"/>
-        </w:rPr>
-        <w:t xml:space="preserve"> We would expect the increase in support across these three issues to be less in subjects that had initial amounts of high moral conviction, being presented with our moral experimental condition.</w:t>
+        <w:t>condition.</w:t>
       </w:r>
       <w:r>
         <w:rPr>
@@ -8323,7 +8349,6 @@
           <w:sz w:val="28"/>
           <w:szCs w:val="28"/>
         </w:rPr>
-        <w:lastRenderedPageBreak/>
         <w:t>Method</w:t>
       </w:r>
     </w:p>
@@ -8360,6 +8385,7 @@
           <w:sz w:val="24"/>
           <w:szCs w:val="24"/>
         </w:rPr>
+        <w:lastRenderedPageBreak/>
         <w:tab/>
         <w:t>We are planning to recruit participants that are students enrolled in</w:t>
       </w:r>
@@ -8484,11 +8510,7 @@
         <w:t xml:space="preserve">. </w:t>
       </w:r>
       <w:r>
-        <w:t xml:space="preserve">The first essay has a highly moralized framing supporting UHC centered on the rights and obligations that citizens are due from the U.S. government. The second essay has a </w:t>
-      </w:r>
-      <w:r>
-        <w:lastRenderedPageBreak/>
-        <w:t xml:space="preserve">highly moralized framing supporting UHC centered on perceptions that the U.S. is immoral if it does not provide UHC to </w:t>
+        <w:t xml:space="preserve">The first essay has a highly moralized framing supporting UHC centered on the rights and obligations that citizens are due from the U.S. government. The second essay has a highly moralized framing supporting UHC centered on perceptions that the U.S. is immoral if it does not provide UHC to </w:t>
       </w:r>
       <w:proofErr w:type="spellStart"/>
       <w:proofErr w:type="gramStart"/>
@@ -8507,7 +8529,11 @@
         <w:t xml:space="preserve">a non-moral framing </w:t>
       </w:r>
       <w:r>
-        <w:t>supporting UHC centered on arguments centered on the relative benefits of UHC in other countries, emphasizing the pragmatic benefits of UHC (increased lifespan, relatively lower healthcare costs, etc.)</w:t>
+        <w:t xml:space="preserve">supporting UHC centered on arguments centered on the relative benefits of UHC in other countries, </w:t>
+      </w:r>
+      <w:r>
+        <w:lastRenderedPageBreak/>
+        <w:t>emphasizing the pragmatic benefits of UHC (increased lifespan, relatively lower healthcare costs, etc.)</w:t>
       </w:r>
       <w:r>
         <w:t xml:space="preserve">. The </w:t>
@@ -8641,15 +8667,7 @@
         <w:t>control statement</w:t>
       </w:r>
       <w:r>
-        <w:t xml:space="preserve"> presents some brief, factually true, but neutral information neither in </w:t>
-      </w:r>
-      <w:proofErr w:type="gramStart"/>
-      <w:r>
-        <w:t>favor</w:t>
-      </w:r>
-      <w:proofErr w:type="gramEnd"/>
-      <w:r>
-        <w:t xml:space="preserve"> </w:t>
+        <w:t xml:space="preserve"> presents some brief, factually true, but neutral information neither in favor </w:t>
       </w:r>
       <w:proofErr w:type="gramStart"/>
       <w:r>
@@ -8690,15 +8708,7 @@
           <w:sz w:val="24"/>
           <w:szCs w:val="24"/>
         </w:rPr>
-        <w:t xml:space="preserve"> After providing their estimate, we provided deceptive information </w:t>
-      </w:r>
-      <w:r>
-        <w:rPr>
-          <w:sz w:val="24"/>
-          <w:szCs w:val="24"/>
-        </w:rPr>
-        <w:lastRenderedPageBreak/>
-        <w:t>regarding what the ‘actual results’ of what Americans believed in 2018. This ‘deception’ was our primary method of manipulating perception of social consensus.</w:t>
+        <w:t xml:space="preserve"> After providing their estimate, we provided deceptive information regarding what the ‘actual results’ of what Americans believed in 2018. This ‘deception’ was our primary method of manipulating perception of social consensus.</w:t>
       </w:r>
     </w:p>
     <w:p>
@@ -8712,6 +8722,7 @@
           <w:sz w:val="24"/>
           <w:szCs w:val="24"/>
         </w:rPr>
+        <w:lastRenderedPageBreak/>
         <w:t xml:space="preserve">In the ‘high’ consensus condition participants saw survey results that were biased artificially upwards by 20% (e.g., if 60% of Americans agreed that capital punishment is needed in the US, the actual percentage shown to those in the high consensus condition will be 80%). Conversely, in the ‘low’ consensus condition, participants saw survey results that were biased artificially downwards by 20% (e.g., if 60% of Americans agreed that capital punishment is needed in the US, the actual percentage shown to those in the high consensus condition will be 40%). </w:t>
       </w:r>
     </w:p>
@@ -8777,7 +8788,6 @@
           <w:sz w:val="24"/>
           <w:szCs w:val="24"/>
         </w:rPr>
-        <w:lastRenderedPageBreak/>
         <w:tab/>
         <w:t>Deontological and Utilitarian ethical orientation will be measured with</w:t>
       </w:r>
@@ -8786,7 +8796,15 @@
           <w:sz w:val="24"/>
           <w:szCs w:val="24"/>
         </w:rPr>
-        <w:t xml:space="preserve"> the Ethical Standards of Judgement Questionnaire (Love, 2018). This questionnaire is comprised of two segments, each segment assessing either utilitarian or deontological orientation respectively. Each segment consisted of six items measuring the aforementioned orientation; each item was measured on a </w:t>
+        <w:t xml:space="preserve"> the Ethical Standards of Judgement Questionnaire (Love, 2018). This questionnaire is comprised of two </w:t>
+      </w:r>
+      <w:r>
+        <w:rPr>
+          <w:sz w:val="24"/>
+          <w:szCs w:val="24"/>
+        </w:rPr>
+        <w:lastRenderedPageBreak/>
+        <w:t xml:space="preserve">segments, each segment assessing either utilitarian or deontological orientation respectively. Each segment consisted of six items measuring the aforementioned orientation; each item was measured on a </w:t>
       </w:r>
       <w:proofErr w:type="gramStart"/>
       <w:r>
@@ -8936,7 +8954,7 @@
           <w:sz w:val="24"/>
           <w:szCs w:val="24"/>
         </w:rPr>
-        <w:t xml:space="preserve"> using the Subjective Numeracy Scale and the Single Item Health Literacy Scale as in Study 1. Participants will additionally complete a free-response question, asking the subjects what they </w:t>
+        <w:t xml:space="preserve"> using the Subjective Numeracy Scale and the Single Item Health Literacy Scale as in Study 1. Participants will additionally complete a free-response question, asking the subjects what they thought was good about the exercise they completed, and what they thought was challenging in </w:t>
       </w:r>
       <w:r>
         <w:rPr>
@@ -8944,7 +8962,7 @@
           <w:szCs w:val="24"/>
         </w:rPr>
         <w:lastRenderedPageBreak/>
-        <w:t>thought was good about the exercise they completed, and what they thought was challenging in the exercise they completed. Finally, we also measure demographic information, including political affiliation, gender identity, age, race/ethnicity, and year in school.</w:t>
+        <w:t>the exercise they completed. Finally, we also measure demographic information, including political affiliation, gender identity, age, race/ethnicity, and year in school.</w:t>
       </w:r>
     </w:p>
     <w:p>
@@ -9284,23 +9302,23 @@
           <w:sz w:val="28"/>
           <w:szCs w:val="28"/>
         </w:rPr>
+        <w:t>Results</w:t>
+      </w:r>
+    </w:p>
+    <w:p>
+      <w:pPr>
+        <w:spacing w:line="480" w:lineRule="auto"/>
+        <w:rPr>
+          <w:sz w:val="24"/>
+          <w:szCs w:val="24"/>
+        </w:rPr>
+      </w:pPr>
+      <w:r>
+        <w:rPr>
+          <w:sz w:val="24"/>
+          <w:szCs w:val="24"/>
+        </w:rPr>
         <w:lastRenderedPageBreak/>
-        <w:t>Results</w:t>
-      </w:r>
-    </w:p>
-    <w:p>
-      <w:pPr>
-        <w:spacing w:line="480" w:lineRule="auto"/>
-        <w:rPr>
-          <w:sz w:val="24"/>
-          <w:szCs w:val="24"/>
-        </w:rPr>
-      </w:pPr>
-      <w:r>
-        <w:rPr>
-          <w:sz w:val="24"/>
-          <w:szCs w:val="24"/>
-        </w:rPr>
         <w:tab/>
         <w:t xml:space="preserve">We will summarize descriptive statistics in a detailed table. We plan on analyzing hypothesis 1 with a linear model fitted to our support for UHC outcome measure. Ideally, we would like to see </w:t>
       </w:r>
@@ -10015,7 +10033,7 @@
 
 <file path=word/commentsExtended.xml><?xml version="1.0" encoding="utf-8"?>
 <w15:commentsEx xmlns:wpc="http://schemas.microsoft.com/office/word/2010/wordprocessingCanvas" xmlns:cx="http://schemas.microsoft.com/office/drawing/2014/chartex" xmlns:cx1="http://schemas.microsoft.com/office/drawing/2015/9/8/chartex" xmlns:cx2="http://schemas.microsoft.com/office/drawing/2015/10/21/chartex" xmlns:cx3="http://schemas.microsoft.com/office/drawing/2016/5/9/chartex" xmlns:cx4="http://schemas.microsoft.com/office/drawing/2016/5/10/chartex" xmlns:cx5="http://schemas.microsoft.com/office/drawing/2016/5/11/chartex" xmlns:cx6="http://schemas.microsoft.com/office/drawing/2016/5/12/chartex" xmlns:cx7="http://schemas.microsoft.com/office/drawing/2016/5/13/chartex" xmlns:cx8="http://schemas.microsoft.com/office/drawing/2016/5/14/chartex" xmlns:mc="http://schemas.openxmlformats.org/markup-compatibility/2006" xmlns:aink="http://schemas.microsoft.com/office/drawing/2016/ink" xmlns:am3d="http://schemas.microsoft.com/office/drawing/2017/model3d" xmlns:o="urn:schemas-microsoft-com:office:office" xmlns:oel="http://schemas.microsoft.com/office/2019/extlst" xmlns:r="http://schemas.openxmlformats.org/officeDocument/2006/relationships" xmlns:m="http://schemas.openxmlformats.org/officeDocument/2006/math" xmlns:v="urn:schemas-microsoft-com:vml" xmlns:wp14="http://schemas.microsoft.com/office/word/2010/wordprocessingDrawing" xmlns:wp="http://schemas.openxmlformats.org/drawingml/2006/wordprocessingDrawing" xmlns:w10="urn:schemas-microsoft-com:office:word" xmlns:w="http://schemas.openxmlformats.org/wordprocessingml/2006/main" xmlns:w14="http://schemas.microsoft.com/office/word/2010/wordml" xmlns:w15="http://schemas.microsoft.com/office/word/2012/wordml" xmlns:w16cex="http://schemas.microsoft.com/office/word/2018/wordml/cex" xmlns:w16cid="http://schemas.microsoft.com/office/word/2016/wordml/cid" xmlns:w16="http://schemas.microsoft.com/office/word/2018/wordml" xmlns:w16sdtdh="http://schemas.microsoft.com/office/word/2020/wordml/sdtdatahash" xmlns:w16se="http://schemas.microsoft.com/office/word/2015/wordml/symex" xmlns:wpg="http://schemas.microsoft.com/office/word/2010/wordprocessingGroup" xmlns:wpi="http://schemas.microsoft.com/office/word/2010/wordprocessingInk" xmlns:wne="http://schemas.microsoft.com/office/word/2006/wordml" xmlns:wps="http://schemas.microsoft.com/office/word/2010/wordprocessingShape" mc:Ignorable="w14 w15 w16se w16cid w16 w16cex w16sdtdh wp14">
-  <w15:commentEx w15:paraId="6176802F" w15:done="0"/>
+  <w15:commentEx w15:paraId="6D22F7FD" w15:done="0"/>
   <w15:commentEx w15:paraId="37B265B1" w15:done="0"/>
   <w15:commentEx w15:paraId="784BC5A6" w15:paraIdParent="37B265B1" w15:done="0"/>
   <w15:commentEx w15:paraId="68F867F9" w15:paraIdParent="37B265B1" w15:done="0"/>
@@ -10050,7 +10068,7 @@
 
 <file path=word/commentsExtensible.xml><?xml version="1.0" encoding="utf-8"?>
 <w16cex:commentsExtensible xmlns:wpc="http://schemas.microsoft.com/office/word/2010/wordprocessingCanvas" xmlns:cx="http://schemas.microsoft.com/office/drawing/2014/chartex" xmlns:cx1="http://schemas.microsoft.com/office/drawing/2015/9/8/chartex" xmlns:cx2="http://schemas.microsoft.com/office/drawing/2015/10/21/chartex" xmlns:cx3="http://schemas.microsoft.com/office/drawing/2016/5/9/chartex" xmlns:cx4="http://schemas.microsoft.com/office/drawing/2016/5/10/chartex" xmlns:cx5="http://schemas.microsoft.com/office/drawing/2016/5/11/chartex" xmlns:cx6="http://schemas.microsoft.com/office/drawing/2016/5/12/chartex" xmlns:cx7="http://schemas.microsoft.com/office/drawing/2016/5/13/chartex" xmlns:cx8="http://schemas.microsoft.com/office/drawing/2016/5/14/chartex" xmlns:cr="http://schemas.microsoft.com/office/comments/2020/reactions" xmlns:mc="http://schemas.openxmlformats.org/markup-compatibility/2006" xmlns:aink="http://schemas.microsoft.com/office/drawing/2016/ink" xmlns:am3d="http://schemas.microsoft.com/office/drawing/2017/model3d" xmlns:o="urn:schemas-microsoft-com:office:office" xmlns:oel="http://schemas.microsoft.com/office/2019/extlst" xmlns:r="http://schemas.openxmlformats.org/officeDocument/2006/relationships" xmlns:m="http://schemas.openxmlformats.org/officeDocument/2006/math" xmlns:v="urn:schemas-microsoft-com:vml" xmlns:wp14="http://schemas.microsoft.com/office/word/2010/wordprocessingDrawing" xmlns:wp="http://schemas.openxmlformats.org/drawingml/2006/wordprocessingDrawing" xmlns:w10="urn:schemas-microsoft-com:office:word" xmlns:w="http://schemas.openxmlformats.org/wordprocessingml/2006/main" xmlns:w14="http://schemas.microsoft.com/office/word/2010/wordml" xmlns:w15="http://schemas.microsoft.com/office/word/2012/wordml" xmlns:w16cex="http://schemas.microsoft.com/office/word/2018/wordml/cex" xmlns:w16cid="http://schemas.microsoft.com/office/word/2016/wordml/cid" xmlns:w16="http://schemas.microsoft.com/office/word/2018/wordml" xmlns:w16sdtdh="http://schemas.microsoft.com/office/word/2020/wordml/sdtdatahash" xmlns:w16se="http://schemas.microsoft.com/office/word/2015/wordml/symex" xmlns:wpg="http://schemas.microsoft.com/office/word/2010/wordprocessingGroup" xmlns:wpi="http://schemas.microsoft.com/office/word/2010/wordprocessingInk" xmlns:wne="http://schemas.microsoft.com/office/word/2006/wordml" xmlns:wps="http://schemas.microsoft.com/office/word/2010/wordprocessingShape" mc:Ignorable="w14 w15 w16se w16cid w16 w16cex w16sdtdh cr wp14">
-  <w16cex:commentExtensible w16cex:durableId="6F33D5D6" w16cex:dateUtc="2023-11-02T18:56:00Z"/>
+  <w16cex:commentExtensible w16cex:durableId="38771F09" w16cex:dateUtc="2023-11-02T18:56:00Z"/>
   <w16cex:commentExtensible w16cex:durableId="0F0D8D6A" w16cex:dateUtc="2023-11-02T19:10:00Z"/>
   <w16cex:commentExtensible w16cex:durableId="7FF5FC5B" w16cex:dateUtc="2023-11-02T19:13:00Z"/>
   <w16cex:commentExtensible w16cex:durableId="5738C059" w16cex:dateUtc="2023-11-02T19:14:00Z"/>
@@ -10085,7 +10103,7 @@
 
 <file path=word/commentsIds.xml><?xml version="1.0" encoding="utf-8"?>
 <w16cid:commentsIds xmlns:wpc="http://schemas.microsoft.com/office/word/2010/wordprocessingCanvas" xmlns:cx="http://schemas.microsoft.com/office/drawing/2014/chartex" xmlns:cx1="http://schemas.microsoft.com/office/drawing/2015/9/8/chartex" xmlns:cx2="http://schemas.microsoft.com/office/drawing/2015/10/21/chartex" xmlns:cx3="http://schemas.microsoft.com/office/drawing/2016/5/9/chartex" xmlns:cx4="http://schemas.microsoft.com/office/drawing/2016/5/10/chartex" xmlns:cx5="http://schemas.microsoft.com/office/drawing/2016/5/11/chartex" xmlns:cx6="http://schemas.microsoft.com/office/drawing/2016/5/12/chartex" xmlns:cx7="http://schemas.microsoft.com/office/drawing/2016/5/13/chartex" xmlns:cx8="http://schemas.microsoft.com/office/drawing/2016/5/14/chartex" xmlns:mc="http://schemas.openxmlformats.org/markup-compatibility/2006" xmlns:aink="http://schemas.microsoft.com/office/drawing/2016/ink" xmlns:am3d="http://schemas.microsoft.com/office/drawing/2017/model3d" xmlns:o="urn:schemas-microsoft-com:office:office" xmlns:oel="http://schemas.microsoft.com/office/2019/extlst" xmlns:r="http://schemas.openxmlformats.org/officeDocument/2006/relationships" xmlns:m="http://schemas.openxmlformats.org/officeDocument/2006/math" xmlns:v="urn:schemas-microsoft-com:vml" xmlns:wp14="http://schemas.microsoft.com/office/word/2010/wordprocessingDrawing" xmlns:wp="http://schemas.openxmlformats.org/drawingml/2006/wordprocessingDrawing" xmlns:w10="urn:schemas-microsoft-com:office:word" xmlns:w="http://schemas.openxmlformats.org/wordprocessingml/2006/main" xmlns:w14="http://schemas.microsoft.com/office/word/2010/wordml" xmlns:w15="http://schemas.microsoft.com/office/word/2012/wordml" xmlns:w16cex="http://schemas.microsoft.com/office/word/2018/wordml/cex" xmlns:w16cid="http://schemas.microsoft.com/office/word/2016/wordml/cid" xmlns:w16="http://schemas.microsoft.com/office/word/2018/wordml" xmlns:w16sdtdh="http://schemas.microsoft.com/office/word/2020/wordml/sdtdatahash" xmlns:w16se="http://schemas.microsoft.com/office/word/2015/wordml/symex" xmlns:wpg="http://schemas.microsoft.com/office/word/2010/wordprocessingGroup" xmlns:wpi="http://schemas.microsoft.com/office/word/2010/wordprocessingInk" xmlns:wne="http://schemas.microsoft.com/office/word/2006/wordml" xmlns:wps="http://schemas.microsoft.com/office/word/2010/wordprocessingShape" mc:Ignorable="w14 w15 w16se w16cid w16 w16cex w16sdtdh wp14">
-  <w16cid:commentId w16cid:paraId="6176802F" w16cid:durableId="6F33D5D6"/>
+  <w16cid:commentId w16cid:paraId="6D22F7FD" w16cid:durableId="38771F09"/>
   <w16cid:commentId w16cid:paraId="37B265B1" w16cid:durableId="0F0D8D6A"/>
   <w16cid:commentId w16cid:paraId="784BC5A6" w16cid:durableId="7FF5FC5B"/>
   <w16cid:commentId w16cid:paraId="68F867F9" w16cid:durableId="5738C059"/>

</xml_diff>